<commit_message>
Added 2 html1 file
</commit_message>
<xml_diff>
--- a/web/1. HTML chapter 1/exercise/exercise3.docx
+++ b/web/1. HTML chapter 1/exercise/exercise3.docx
@@ -1,8 +1,16 @@
 
 <file path=word/document.xml><?xml version="1.0" encoding="utf-8"?>
-<w:document xmlns:wpc="http://schemas.microsoft.com/office/word/2010/wordprocessingCanvas" xmlns:mc="http://schemas.openxmlformats.org/markup-compatibility/2006" xmlns:o="urn:schemas-microsoft-com:office:office" xmlns:r="http://schemas.openxmlformats.org/officeDocument/2006/relationships" xmlns:m="http://schemas.openxmlformats.org/officeDocument/2006/math" xmlns:v="urn:schemas-microsoft-com:vml" xmlns:wp14="http://schemas.microsoft.com/office/word/2010/wordprocessingDrawing" xmlns:wp="http://schemas.openxmlformats.org/drawingml/2006/wordprocessingDrawing" xmlns:w="http://schemas.openxmlformats.org/wordprocessingml/2006/main" xmlns:w14="http://schemas.microsoft.com/office/word/2010/wordml" xmlns:w10="urn:schemas-microsoft-com:office:word" xmlns:w15="http://schemas.microsoft.com/office/word/2012/wordml" xmlns:wpg="http://schemas.microsoft.com/office/word/2010/wordprocessingGroup" xmlns:wpi="http://schemas.microsoft.com/office/word/2010/wordprocessingInk" xmlns:wne="http://schemas.microsoft.com/office/word/2006/wordml" xmlns:wps="http://schemas.microsoft.com/office/word/2010/wordprocessingShape" xmlns:wpsCustomData="http://www.wps.cn/officeDocument/2013/wpsCustomData" mc:Ignorable="w14 w15 wp14">
+<w:document xmlns:wpc="http://schemas.microsoft.com/office/word/2010/wordprocessingCanvas" xmlns:cx="http://schemas.microsoft.com/office/drawing/2014/chartex" xmlns:cx1="http://schemas.microsoft.com/office/drawing/2015/9/8/chartex" xmlns:cx2="http://schemas.microsoft.com/office/drawing/2015/10/21/chartex" xmlns:cx3="http://schemas.microsoft.com/office/drawing/2016/5/9/chartex" xmlns:cx4="http://schemas.microsoft.com/office/drawing/2016/5/10/chartex" xmlns:cx5="http://schemas.microsoft.com/office/drawing/2016/5/11/chartex" xmlns:cx6="http://schemas.microsoft.com/office/drawing/2016/5/12/chartex" xmlns:cx7="http://schemas.microsoft.com/office/drawing/2016/5/13/chartex" xmlns:cx8="http://schemas.microsoft.com/office/drawing/2016/5/14/chartex" xmlns:mc="http://schemas.openxmlformats.org/markup-compatibility/2006" xmlns:aink="http://schemas.microsoft.com/office/drawing/2016/ink" xmlns:am3d="http://schemas.microsoft.com/office/drawing/2017/model3d" xmlns:o="urn:schemas-microsoft-com:office:office" xmlns:oel="http://schemas.microsoft.com/office/2019/extlst" xmlns:r="http://schemas.openxmlformats.org/officeDocument/2006/relationships" xmlns:m="http://schemas.openxmlformats.org/officeDocument/2006/math" xmlns:v="urn:schemas-microsoft-com:vml" xmlns:wp14="http://schemas.microsoft.com/office/word/2010/wordprocessingDrawing" xmlns:wp="http://schemas.openxmlformats.org/drawingml/2006/wordprocessingDrawing" xmlns:w10="urn:schemas-microsoft-com:office:word" xmlns:w="http://schemas.openxmlformats.org/wordprocessingml/2006/main" xmlns:w14="http://schemas.microsoft.com/office/word/2010/wordml" xmlns:w15="http://schemas.microsoft.com/office/word/2012/wordml" xmlns:w16cex="http://schemas.microsoft.com/office/word/2018/wordml/cex" xmlns:w16cid="http://schemas.microsoft.com/office/word/2016/wordml/cid" xmlns:w16="http://schemas.microsoft.com/office/word/2018/wordml" xmlns:w16du="http://schemas.microsoft.com/office/word/2023/wordml/word16du" xmlns:w16sdtdh="http://schemas.microsoft.com/office/word/2020/wordml/sdtdatahash" xmlns:w16se="http://schemas.microsoft.com/office/word/2015/wordml/symex" xmlns:wpg="http://schemas.microsoft.com/office/word/2010/wordprocessingGroup" xmlns:wpi="http://schemas.microsoft.com/office/word/2010/wordprocessingInk" xmlns:wne="http://schemas.microsoft.com/office/word/2006/wordml" xmlns:wps="http://schemas.microsoft.com/office/word/2010/wordprocessingShape" mc:Ignorable="w14 w15 w16se w16cid w16 w16cex w16sdtdh w16du wp14">
   <w:body>
-    <w:p/>
+    <w:p>
+      <w:pPr>
+        <w:rPr>
+          <w:rFonts w:ascii="Amasis MT Pro Light" w:hAnsi="Amasis MT Pro Light" w:cs="Aldhabi"/>
+          <w:sz w:val="28"/>
+          <w:szCs w:val="28"/>
+        </w:rPr>
+      </w:pPr>
+    </w:p>
     <w:p/>
     <w:p/>
     <w:p>
@@ -19,10 +27,9 @@
       <w:pPr>
         <w:jc w:val="center"/>
         <w:rPr>
-          <w:rFonts w:hint="default" w:ascii="Verdana" w:hAnsi="Verdana"/>
+          <w:rFonts w:ascii="Verdana" w:hAnsi="Verdana"/>
           <w:sz w:val="40"/>
           <w:szCs w:val="48"/>
-          <w:lang w:val="en-US"/>
         </w:rPr>
       </w:pPr>
       <w:r>
@@ -38,45 +45,18 @@
           <w:sz w:val="40"/>
           <w:szCs w:val="48"/>
         </w:rPr>
-        <w:t xml:space="preserve"> #</w:t>
-      </w:r>
-      <w:r>
-        <w:rPr>
-          <w:rFonts w:hint="default" w:ascii="Verdana" w:hAnsi="Verdana"/>
+        <w:t xml:space="preserve"> #3</w:t>
+      </w:r>
+    </w:p>
+    <w:p>
+      <w:pPr>
+        <w:jc w:val="center"/>
+        <w:rPr>
+          <w:rFonts w:ascii="Verdana" w:hAnsi="Verdana"/>
           <w:sz w:val="40"/>
           <w:szCs w:val="48"/>
-          <w:lang w:val="en-US"/>
-        </w:rPr>
-        <w:t>3</w:t>
-      </w:r>
-    </w:p>
-    <w:p>
-      <w:pPr>
-        <w:jc w:val="center"/>
-        <w:rPr>
-          <w:rFonts w:ascii="Verdana" w:hAnsi="Verdana"/>
-          <w:sz w:val="40"/>
-          <w:szCs w:val="48"/>
-        </w:rPr>
-      </w:pPr>
-    </w:p>
-    <w:p>
-      <w:pPr>
-        <w:jc w:val="center"/>
-        <w:rPr>
-          <w:rFonts w:hint="default" w:ascii="Verdana" w:hAnsi="Verdana"/>
-          <w:sz w:val="20"/>
-          <w:lang w:val="en-US"/>
-        </w:rPr>
-      </w:pPr>
-      <w:r>
-        <w:rPr>
-          <w:rFonts w:hint="default" w:ascii="Verdana" w:hAnsi="Verdana"/>
-          <w:sz w:val="20"/>
-          <w:lang w:val="en-US"/>
-        </w:rPr>
-        <w:t>HTML Basics</w:t>
-      </w:r>
+        </w:rPr>
+      </w:pPr>
     </w:p>
     <w:p>
       <w:pPr>
@@ -86,15 +66,13 @@
           <w:sz w:val="20"/>
         </w:rPr>
       </w:pPr>
-    </w:p>
-    <w:p>
-      <w:pPr>
-        <w:jc w:val="center"/>
+      <w:r>
         <w:rPr>
           <w:rFonts w:ascii="Verdana" w:hAnsi="Verdana"/>
           <w:sz w:val="20"/>
         </w:rPr>
-      </w:pPr>
+        <w:t>HTML Basics</w:t>
+      </w:r>
     </w:p>
     <w:p>
       <w:pPr>
@@ -128,30 +106,42 @@
         <w:jc w:val="center"/>
         <w:rPr>
           <w:rFonts w:ascii="Verdana" w:hAnsi="Verdana"/>
-          <w:szCs w:val="32"/>
-        </w:rPr>
-      </w:pPr>
-      <w:r>
+          <w:sz w:val="20"/>
+        </w:rPr>
+      </w:pPr>
+    </w:p>
+    <w:p>
+      <w:pPr>
+        <w:jc w:val="center"/>
+        <w:rPr>
+          <w:rFonts w:ascii="Verdana" w:hAnsi="Verdana"/>
+          <w:sz w:val="20"/>
+        </w:rPr>
+      </w:pPr>
+    </w:p>
+    <w:p>
+      <w:pPr>
+        <w:jc w:val="center"/>
         <w:rPr>
           <w:rFonts w:ascii="Verdana" w:hAnsi="Verdana"/>
           <w:szCs w:val="32"/>
         </w:rPr>
-        <w:t xml:space="preserve">Aitrich </w:t>
-      </w:r>
-      <w:r>
-        <w:rPr>
-          <w:rFonts w:hint="default" w:ascii="Verdana" w:hAnsi="Verdana"/>
-          <w:szCs w:val="32"/>
-          <w:lang w:val="en-US"/>
-        </w:rPr>
-        <w:t>Academy</w:t>
-      </w:r>
+      </w:pPr>
+      <w:proofErr w:type="spellStart"/>
       <w:r>
         <w:rPr>
           <w:rFonts w:ascii="Verdana" w:hAnsi="Verdana"/>
           <w:szCs w:val="32"/>
         </w:rPr>
-        <w:t>.</w:t>
+        <w:t>Aitrich</w:t>
+      </w:r>
+      <w:proofErr w:type="spellEnd"/>
+      <w:r>
+        <w:rPr>
+          <w:rFonts w:ascii="Verdana" w:hAnsi="Verdana"/>
+          <w:szCs w:val="32"/>
+        </w:rPr>
+        <w:t xml:space="preserve"> Academy.</w:t>
       </w:r>
     </w:p>
     <w:p>
@@ -224,14 +214,87 @@
     <w:p/>
     <w:p>
       <w:pPr>
-        <w:pStyle w:val="2"/>
+        <w:pStyle w:val="Heading1"/>
         <w:numPr>
           <w:ilvl w:val="0"/>
           <w:numId w:val="2"/>
         </w:numPr>
         <w:tabs>
+          <w:tab w:val="clear" w:pos="432"/>
           <w:tab w:val="left" w:pos="0"/>
+        </w:tabs>
+        <w:rPr>
+          <w:rFonts w:ascii="Times New Roman" w:hAnsi="Times New Roman" w:cs="Times New Roman"/>
+          <w:sz w:val="40"/>
+          <w:szCs w:val="40"/>
+        </w:rPr>
+      </w:pPr>
+      <w:r>
+        <w:rPr>
+          <w:rFonts w:ascii="Times New Roman" w:hAnsi="Times New Roman" w:cs="Times New Roman"/>
+          <w:sz w:val="40"/>
+          <w:szCs w:val="40"/>
+        </w:rPr>
+        <w:t>Introduction</w:t>
+      </w:r>
+    </w:p>
+    <w:p/>
+    <w:p>
+      <w:pPr>
+        <w:jc w:val="both"/>
+      </w:pPr>
+      <w:r>
+        <w:tab/>
+        <w:t>This document is a specification for the exercise problems for the topic, HTML Basics. It tests the student's level of knowledge and understanding of the topic.</w:t>
+      </w:r>
+    </w:p>
+    <w:p>
+      <w:pPr>
+        <w:jc w:val="both"/>
+      </w:pPr>
+    </w:p>
+    <w:p>
+      <w:pPr>
+        <w:jc w:val="both"/>
+      </w:pPr>
+      <w:r>
+        <w:tab/>
+        <w:t xml:space="preserve">This document consists of a set of problems that the student needs to solve and submit to the trainer, in the format specified in the Deliverable section of this document. </w:t>
+      </w:r>
+    </w:p>
+    <w:p>
+      <w:pPr>
+        <w:jc w:val="both"/>
+      </w:pPr>
+    </w:p>
+    <w:p>
+      <w:pPr>
+        <w:jc w:val="both"/>
+      </w:pPr>
+      <w:r>
+        <w:tab/>
+        <w:t xml:space="preserve">This exercise is to be performed only after the theory and workshop sessions of the </w:t>
+      </w:r>
+      <w:proofErr w:type="gramStart"/>
+      <w:r>
+        <w:t>topic,</w:t>
+      </w:r>
+      <w:proofErr w:type="gramEnd"/>
+      <w:r>
+        <w:t xml:space="preserve"> hence the student would have enough knowledge and confidence on the topic. Ideally, the student should be able to solve the problems himself/herself; however, he/she can seek the assistance of the trainer or lab assistant in case he/she is stuck with a specific problem.</w:t>
+      </w:r>
+    </w:p>
+    <w:p>
+      <w:pPr>
+        <w:jc w:val="both"/>
+      </w:pPr>
+    </w:p>
+    <w:p>
+      <w:pPr>
+        <w:pStyle w:val="Heading1"/>
+        <w:tabs>
           <w:tab w:val="clear" w:pos="432"/>
+          <w:tab w:val="left" w:pos="0"/>
         </w:tabs>
         <w:rPr>
           <w:rFonts w:ascii="Times New Roman" w:hAnsi="Times New Roman" w:cs="Times New Roman"/>
@@ -245,7 +308,7 @@
           <w:sz w:val="40"/>
           <w:szCs w:val="40"/>
         </w:rPr>
-        <w:t>Introduction</w:t>
+        <w:t>Objectives</w:t>
       </w:r>
     </w:p>
     <w:p/>
@@ -255,89 +318,6 @@
       </w:pPr>
       <w:r>
         <w:tab/>
-      </w:r>
-      <w:r>
-        <w:t xml:space="preserve">This document is a specification for the exercise problems for the topic, </w:t>
-      </w:r>
-      <w:r>
-        <w:rPr>
-          <w:rFonts w:hint="default"/>
-          <w:lang w:val="en-US"/>
-        </w:rPr>
-        <w:t>HTML Basics</w:t>
-      </w:r>
-      <w:r>
-        <w:t>. It tests the student's level of knowledge and understanding of the topic.</w:t>
-      </w:r>
-    </w:p>
-    <w:p>
-      <w:pPr>
-        <w:jc w:val="both"/>
-      </w:pPr>
-    </w:p>
-    <w:p>
-      <w:pPr>
-        <w:jc w:val="both"/>
-      </w:pPr>
-      <w:r>
-        <w:tab/>
-      </w:r>
-      <w:r>
-        <w:t xml:space="preserve">This document consists of a set of problems that the student needs to solve and submit to the trainer, in the format specified in the Deliverable section of this document. </w:t>
-      </w:r>
-    </w:p>
-    <w:p>
-      <w:pPr>
-        <w:jc w:val="both"/>
-      </w:pPr>
-    </w:p>
-    <w:p>
-      <w:pPr>
-        <w:jc w:val="both"/>
-      </w:pPr>
-      <w:r>
-        <w:tab/>
-      </w:r>
-      <w:r>
-        <w:t>This exercise is to be performed only after the theory and workshop sessions of the topic, hence the student would have enough knowledge and confidence on the topic. Ideally, the student should be able to solve the problems himself/herself; however, he/she can seek the assistance of the trainer or lab assistant in case he/she is stuck with a specific problem.</w:t>
-      </w:r>
-    </w:p>
-    <w:p>
-      <w:pPr>
-        <w:jc w:val="both"/>
-      </w:pPr>
-    </w:p>
-    <w:p>
-      <w:pPr>
-        <w:pStyle w:val="2"/>
-        <w:tabs>
-          <w:tab w:val="left" w:pos="0"/>
-          <w:tab w:val="clear" w:pos="432"/>
-        </w:tabs>
-        <w:rPr>
-          <w:rFonts w:ascii="Times New Roman" w:hAnsi="Times New Roman" w:cs="Times New Roman"/>
-          <w:sz w:val="40"/>
-          <w:szCs w:val="40"/>
-        </w:rPr>
-      </w:pPr>
-      <w:r>
-        <w:rPr>
-          <w:rFonts w:ascii="Times New Roman" w:hAnsi="Times New Roman" w:cs="Times New Roman"/>
-          <w:sz w:val="40"/>
-          <w:szCs w:val="40"/>
-        </w:rPr>
-        <w:t>Objectives</w:t>
-      </w:r>
-    </w:p>
-    <w:p/>
-    <w:p>
-      <w:pPr>
-        <w:jc w:val="both"/>
-      </w:pPr>
-      <w:r>
-        <w:tab/>
-      </w:r>
-      <w:r>
         <w:t>The objectives of this exercise are to test the student's understanding and knowledge on the topic, and to allow him to re-iterate his understanding by applying that knowledge in a software problem, so that he can use it in the further Programming endeavors.</w:t>
       </w:r>
     </w:p>
@@ -499,24 +479,21 @@
     <w:p>
       <w:pPr>
         <w:rPr>
-          <w:rFonts w:hint="default"/>
-          <w:b/>
-          <w:sz w:val="40"/>
-          <w:szCs w:val="40"/>
-          <w:lang w:val="en-US"/>
-        </w:rPr>
-      </w:pPr>
-      <w:bookmarkStart w:id="0" w:name="_GoBack"/>
-      <w:r>
-        <w:rPr>
-          <w:rFonts w:hint="default"/>
-          <w:b/>
-          <w:sz w:val="40"/>
-          <w:szCs w:val="40"/>
-          <w:lang w:val="en-US"/>
+          <w:b/>
+          <w:sz w:val="40"/>
+          <w:szCs w:val="40"/>
+        </w:rPr>
+      </w:pPr>
+      <w:r>
+        <w:rPr>
+          <w:rFonts w:ascii="Abadi Extra Light" w:hAnsi="Abadi Extra Light" w:cs="Cavolini"/>
+          <w:b/>
+          <w:noProof/>
+          <w:sz w:val="40"/>
+          <w:szCs w:val="40"/>
         </w:rPr>
         <w:drawing>
-          <wp:inline distT="0" distB="0" distL="114300" distR="114300">
+          <wp:inline distT="0" distB="0" distL="114300" distR="114300" wp14:anchorId="7F30ED9D" wp14:editId="1318A4F7">
             <wp:extent cx="5273040" cy="3896360"/>
             <wp:effectExtent l="0" t="0" r="0" b="5080"/>
             <wp:docPr id="1" name="Picture 1" descr="Web capture_4-8-2023_1101_192.168.0.7"/>
@@ -533,7 +510,7 @@
                     </pic:cNvPicPr>
                   </pic:nvPicPr>
                   <pic:blipFill>
-                    <a:blip r:embed="rId4"/>
+                    <a:blip r:embed="rId5"/>
                     <a:stretch>
                       <a:fillRect/>
                     </a:stretch>
@@ -553,7 +530,6 @@
           </wp:inline>
         </w:drawing>
       </w:r>
-      <w:bookmarkEnd w:id="0"/>
     </w:p>
     <w:p>
       <w:pPr>
@@ -648,7 +624,23 @@
           <w:b/>
           <w:lang w:val="en-IN" w:eastAsia="en-IN"/>
         </w:rPr>
-        <w:t xml:space="preserve">The HTML page Which Contain </w:t>
+        <w:t xml:space="preserve">The HTML page Which </w:t>
+      </w:r>
+      <w:proofErr w:type="gramStart"/>
+      <w:r>
+        <w:rPr>
+          <w:b/>
+          <w:lang w:val="en-IN" w:eastAsia="en-IN"/>
+        </w:rPr>
+        <w:t>Contain</w:t>
+      </w:r>
+      <w:proofErr w:type="gramEnd"/>
+      <w:r>
+        <w:rPr>
+          <w:b/>
+          <w:lang w:val="en-IN" w:eastAsia="en-IN"/>
+        </w:rPr>
+        <w:t xml:space="preserve"> </w:t>
       </w:r>
     </w:p>
     <w:p>
@@ -702,9 +694,8 @@
       </w:pPr>
       <w:r>
         <w:rPr>
-          <w:rFonts w:hint="default"/>
-          <w:b/>
-          <w:lang w:val="en-US" w:eastAsia="en-IN"/>
+          <w:b/>
+          <w:lang w:eastAsia="en-IN"/>
         </w:rPr>
         <w:t>Other basic tags</w:t>
       </w:r>
@@ -720,10 +711,10 @@
     </w:p>
     <w:p>
       <w:pPr>
-        <w:pStyle w:val="2"/>
-        <w:tabs>
+        <w:pStyle w:val="Heading1"/>
+        <w:tabs>
+          <w:tab w:val="clear" w:pos="432"/>
           <w:tab w:val="left" w:pos="0"/>
-          <w:tab w:val="clear" w:pos="432"/>
         </w:tabs>
         <w:rPr>
           <w:rFonts w:ascii="Times New Roman" w:hAnsi="Times New Roman" w:cs="Times New Roman"/>
@@ -734,10 +725,10 @@
     </w:p>
     <w:p>
       <w:pPr>
-        <w:pStyle w:val="2"/>
-        <w:tabs>
+        <w:pStyle w:val="Heading1"/>
+        <w:tabs>
+          <w:tab w:val="clear" w:pos="432"/>
           <w:tab w:val="left" w:pos="0"/>
-          <w:tab w:val="clear" w:pos="432"/>
         </w:tabs>
         <w:rPr>
           <w:rFonts w:ascii="Times New Roman" w:hAnsi="Times New Roman" w:cs="Times New Roman"/>
@@ -770,26 +761,44 @@
         </w:numPr>
       </w:pPr>
       <w:r>
-        <w:t>The entire program should be developed in a single Basic HTML and delivered as a</w:t>
-      </w:r>
-      <w:r>
-        <w:rPr>
-          <w:rFonts w:hint="default"/>
-          <w:lang w:val="en-US"/>
-        </w:rPr>
-        <w:t xml:space="preserve"> git hub link</w:t>
-      </w:r>
-      <w:r>
-        <w:t>.</w:t>
-      </w:r>
-    </w:p>
-    <w:p/>
-    <w:p>
-      <w:pPr>
-        <w:pStyle w:val="2"/>
-        <w:tabs>
+        <w:t>The entire program should be developed in a single Basic HTML and delivered as a git hub link.</w:t>
+      </w:r>
+    </w:p>
+    <w:p/>
+    <w:p>
+      <w:pPr>
+        <w:pStyle w:val="Heading1"/>
+        <w:tabs>
+          <w:tab w:val="clear" w:pos="432"/>
           <w:tab w:val="left" w:pos="0"/>
+        </w:tabs>
+        <w:rPr>
+          <w:rFonts w:ascii="Times New Roman" w:hAnsi="Times New Roman" w:cs="Times New Roman"/>
+          <w:sz w:val="40"/>
+          <w:szCs w:val="40"/>
+        </w:rPr>
+      </w:pPr>
+      <w:r>
+        <w:rPr>
+          <w:rFonts w:ascii="Times New Roman" w:hAnsi="Times New Roman" w:cs="Times New Roman"/>
+          <w:sz w:val="40"/>
+          <w:szCs w:val="40"/>
+        </w:rPr>
+        <w:t>Demo</w:t>
+      </w:r>
+    </w:p>
+    <w:p/>
+    <w:p>
+      <w:r>
+        <w:t>The student should demonstrate the program to the instructor on a PC, by explaining the features one by one.</w:t>
+      </w:r>
+    </w:p>
+    <w:p>
+      <w:pPr>
+        <w:pStyle w:val="Heading1"/>
+        <w:tabs>
           <w:tab w:val="clear" w:pos="432"/>
+          <w:tab w:val="left" w:pos="0"/>
         </w:tabs>
         <w:rPr>
           <w:rFonts w:ascii="Times New Roman" w:hAnsi="Times New Roman" w:cs="Times New Roman"/>
@@ -803,34 +812,6 @@
           <w:sz w:val="40"/>
           <w:szCs w:val="40"/>
         </w:rPr>
-        <w:t>Demo</w:t>
-      </w:r>
-    </w:p>
-    <w:p/>
-    <w:p>
-      <w:r>
-        <w:t>The student should demonstrate the program to the instructor on a PC, by explaining the features one by one.</w:t>
-      </w:r>
-    </w:p>
-    <w:p>
-      <w:pPr>
-        <w:pStyle w:val="2"/>
-        <w:tabs>
-          <w:tab w:val="left" w:pos="0"/>
-          <w:tab w:val="clear" w:pos="432"/>
-        </w:tabs>
-        <w:rPr>
-          <w:rFonts w:ascii="Times New Roman" w:hAnsi="Times New Roman" w:cs="Times New Roman"/>
-          <w:sz w:val="40"/>
-          <w:szCs w:val="40"/>
-        </w:rPr>
-      </w:pPr>
-      <w:r>
-        <w:rPr>
-          <w:rFonts w:ascii="Times New Roman" w:hAnsi="Times New Roman" w:cs="Times New Roman"/>
-          <w:sz w:val="40"/>
-          <w:szCs w:val="40"/>
-        </w:rPr>
         <w:t>Conclusion</w:t>
       </w:r>
     </w:p>
@@ -840,7 +821,15 @@
         <w:jc w:val="both"/>
       </w:pPr>
       <w:r>
-        <w:t>The completion of this exercise should re-iterate the student's confidence on Basic HTML. Please make sure you have gained enough confidence to move on.</w:t>
+        <w:t xml:space="preserve">The completion of this exercise should </w:t>
+      </w:r>
+      <w:proofErr w:type="gramStart"/>
+      <w:r>
+        <w:t>re-iterate</w:t>
+      </w:r>
+      <w:proofErr w:type="gramEnd"/>
+      <w:r>
+        <w:t xml:space="preserve"> the student's confidence on Basic HTML. Please make sure you have gained enough confidence to move on.</w:t>
       </w:r>
     </w:p>
     <w:p>
@@ -857,23 +846,23 @@
     <w:sectPr>
       <w:pgSz w:w="11906" w:h="16838"/>
       <w:pgMar w:top="1440" w:right="1800" w:bottom="1440" w:left="1800" w:header="720" w:footer="720" w:gutter="0"/>
-      <w:cols w:space="720" w:num="1"/>
-      <w:docGrid w:linePitch="360" w:charSpace="0"/>
+      <w:cols w:space="720"/>
+      <w:docGrid w:linePitch="360"/>
     </w:sectPr>
   </w:body>
 </w:document>
 </file>
 
 <file path=word/numbering.xml><?xml version="1.0" encoding="utf-8"?>
-<w:numbering xmlns:wpc="http://schemas.microsoft.com/office/word/2010/wordprocessingCanvas" xmlns:mc="http://schemas.openxmlformats.org/markup-compatibility/2006" xmlns:o="urn:schemas-microsoft-com:office:office" xmlns:r="http://schemas.openxmlformats.org/officeDocument/2006/relationships" xmlns:m="http://schemas.openxmlformats.org/officeDocument/2006/math" xmlns:v="urn:schemas-microsoft-com:vml" xmlns:wp14="http://schemas.microsoft.com/office/word/2010/wordprocessingDrawing" xmlns:wp="http://schemas.openxmlformats.org/drawingml/2006/wordprocessingDrawing" xmlns:w10="urn:schemas-microsoft-com:office:word" xmlns:w="http://schemas.openxmlformats.org/wordprocessingml/2006/main" xmlns:w14="http://schemas.microsoft.com/office/word/2010/wordml" xmlns:wpg="http://schemas.microsoft.com/office/word/2010/wordprocessingGroup" xmlns:wpi="http://schemas.microsoft.com/office/word/2010/wordprocessingInk" xmlns:wne="http://schemas.microsoft.com/office/word/2006/wordml" xmlns:wps="http://schemas.microsoft.com/office/word/2010/wordprocessingShape" xmlns:wpsCustomData="http://www.wps.cn/officeDocument/2013/wpsCustomData" mc:Ignorable="w14 wp14">
-  <w:abstractNum w:abstractNumId="0">
+<w:numbering xmlns:wpc="http://schemas.microsoft.com/office/word/2010/wordprocessingCanvas" xmlns:cx="http://schemas.microsoft.com/office/drawing/2014/chartex" xmlns:cx1="http://schemas.microsoft.com/office/drawing/2015/9/8/chartex" xmlns:cx2="http://schemas.microsoft.com/office/drawing/2015/10/21/chartex" xmlns:cx3="http://schemas.microsoft.com/office/drawing/2016/5/9/chartex" xmlns:cx4="http://schemas.microsoft.com/office/drawing/2016/5/10/chartex" xmlns:cx5="http://schemas.microsoft.com/office/drawing/2016/5/11/chartex" xmlns:cx6="http://schemas.microsoft.com/office/drawing/2016/5/12/chartex" xmlns:cx7="http://schemas.microsoft.com/office/drawing/2016/5/13/chartex" xmlns:cx8="http://schemas.microsoft.com/office/drawing/2016/5/14/chartex" xmlns:mc="http://schemas.openxmlformats.org/markup-compatibility/2006" xmlns:aink="http://schemas.microsoft.com/office/drawing/2016/ink" xmlns:am3d="http://schemas.microsoft.com/office/drawing/2017/model3d" xmlns:o="urn:schemas-microsoft-com:office:office" xmlns:oel="http://schemas.microsoft.com/office/2019/extlst" xmlns:r="http://schemas.openxmlformats.org/officeDocument/2006/relationships" xmlns:m="http://schemas.openxmlformats.org/officeDocument/2006/math" xmlns:v="urn:schemas-microsoft-com:vml" xmlns:wp14="http://schemas.microsoft.com/office/word/2010/wordprocessingDrawing" xmlns:wp="http://schemas.openxmlformats.org/drawingml/2006/wordprocessingDrawing" xmlns:w10="urn:schemas-microsoft-com:office:word" xmlns:w="http://schemas.openxmlformats.org/wordprocessingml/2006/main" xmlns:w14="http://schemas.microsoft.com/office/word/2010/wordml" xmlns:w15="http://schemas.microsoft.com/office/word/2012/wordml" xmlns:w16cex="http://schemas.microsoft.com/office/word/2018/wordml/cex" xmlns:w16cid="http://schemas.microsoft.com/office/word/2016/wordml/cid" xmlns:w16="http://schemas.microsoft.com/office/word/2018/wordml" xmlns:w16du="http://schemas.microsoft.com/office/word/2023/wordml/word16du" xmlns:w16sdtdh="http://schemas.microsoft.com/office/word/2020/wordml/sdtdatahash" xmlns:w16se="http://schemas.microsoft.com/office/word/2015/wordml/symex" xmlns:wpg="http://schemas.microsoft.com/office/word/2010/wordprocessingGroup" xmlns:wpi="http://schemas.microsoft.com/office/word/2010/wordprocessingInk" xmlns:wne="http://schemas.microsoft.com/office/word/2006/wordml" xmlns:wps="http://schemas.microsoft.com/office/word/2010/wordprocessingShape" mc:Ignorable="w14 w15 w16se w16cid w16 w16cex w16sdtdh w16du wp14">
+  <w:abstractNum w:abstractNumId="0" w15:restartNumberingAfterBreak="0">
     <w:nsid w:val="00000009"/>
     <w:multiLevelType w:val="multilevel"/>
     <w:tmpl w:val="00000009"/>
-    <w:lvl w:ilvl="0" w:tentative="0">
+    <w:lvl w:ilvl="0">
       <w:start w:val="1"/>
       <w:numFmt w:val="none"/>
-      <w:pStyle w:val="2"/>
+      <w:pStyle w:val="Heading1"/>
       <w:suff w:val="nothing"/>
       <w:lvlText w:val=""/>
       <w:lvlJc w:val="left"/>
@@ -884,7 +873,7 @@
         <w:ind w:left="432" w:hanging="432"/>
       </w:pPr>
     </w:lvl>
-    <w:lvl w:ilvl="1" w:tentative="0">
+    <w:lvl w:ilvl="1">
       <w:start w:val="1"/>
       <w:numFmt w:val="none"/>
       <w:suff w:val="nothing"/>
@@ -897,7 +886,7 @@
         <w:ind w:left="576" w:hanging="576"/>
       </w:pPr>
     </w:lvl>
-    <w:lvl w:ilvl="2" w:tentative="0">
+    <w:lvl w:ilvl="2">
       <w:start w:val="1"/>
       <w:numFmt w:val="none"/>
       <w:suff w:val="nothing"/>
@@ -910,7 +899,7 @@
         <w:ind w:left="720" w:hanging="720"/>
       </w:pPr>
     </w:lvl>
-    <w:lvl w:ilvl="3" w:tentative="0">
+    <w:lvl w:ilvl="3">
       <w:start w:val="1"/>
       <w:numFmt w:val="none"/>
       <w:suff w:val="nothing"/>
@@ -923,7 +912,7 @@
         <w:ind w:left="864" w:hanging="864"/>
       </w:pPr>
     </w:lvl>
-    <w:lvl w:ilvl="4" w:tentative="0">
+    <w:lvl w:ilvl="4">
       <w:start w:val="1"/>
       <w:numFmt w:val="none"/>
       <w:suff w:val="nothing"/>
@@ -936,7 +925,7 @@
         <w:ind w:left="1008" w:hanging="1008"/>
       </w:pPr>
     </w:lvl>
-    <w:lvl w:ilvl="5" w:tentative="0">
+    <w:lvl w:ilvl="5">
       <w:start w:val="1"/>
       <w:numFmt w:val="none"/>
       <w:suff w:val="nothing"/>
@@ -949,7 +938,7 @@
         <w:ind w:left="1152" w:hanging="1152"/>
       </w:pPr>
     </w:lvl>
-    <w:lvl w:ilvl="6" w:tentative="0">
+    <w:lvl w:ilvl="6">
       <w:start w:val="1"/>
       <w:numFmt w:val="none"/>
       <w:suff w:val="nothing"/>
@@ -962,7 +951,7 @@
         <w:ind w:left="1296" w:hanging="1296"/>
       </w:pPr>
     </w:lvl>
-    <w:lvl w:ilvl="7" w:tentative="0">
+    <w:lvl w:ilvl="7">
       <w:start w:val="1"/>
       <w:numFmt w:val="none"/>
       <w:suff w:val="nothing"/>
@@ -975,7 +964,7 @@
         <w:ind w:left="1440" w:hanging="1440"/>
       </w:pPr>
     </w:lvl>
-    <w:lvl w:ilvl="8" w:tentative="0">
+    <w:lvl w:ilvl="8">
       <w:start w:val="1"/>
       <w:numFmt w:val="none"/>
       <w:suff w:val="nothing"/>
@@ -989,11 +978,11 @@
       </w:pPr>
     </w:lvl>
   </w:abstractNum>
-  <w:abstractNum w:abstractNumId="1">
+  <w:abstractNum w:abstractNumId="1" w15:restartNumberingAfterBreak="0">
     <w:nsid w:val="0000000A"/>
     <w:multiLevelType w:val="multilevel"/>
     <w:tmpl w:val="0000000A"/>
-    <w:lvl w:ilvl="0" w:tentative="0">
+    <w:lvl w:ilvl="0">
       <w:start w:val="1"/>
       <w:numFmt w:val="decimal"/>
       <w:lvlText w:val="%1."/>
@@ -1005,7 +994,7 @@
         <w:ind w:left="720" w:hanging="360"/>
       </w:pPr>
     </w:lvl>
-    <w:lvl w:ilvl="1" w:tentative="0">
+    <w:lvl w:ilvl="1">
       <w:start w:val="1"/>
       <w:numFmt w:val="decimal"/>
       <w:lvlText w:val="%2."/>
@@ -1017,7 +1006,7 @@
         <w:ind w:left="1080" w:hanging="360"/>
       </w:pPr>
     </w:lvl>
-    <w:lvl w:ilvl="2" w:tentative="0">
+    <w:lvl w:ilvl="2">
       <w:start w:val="1"/>
       <w:numFmt w:val="decimal"/>
       <w:lvlText w:val="%3."/>
@@ -1029,7 +1018,7 @@
         <w:ind w:left="1440" w:hanging="360"/>
       </w:pPr>
     </w:lvl>
-    <w:lvl w:ilvl="3" w:tentative="0">
+    <w:lvl w:ilvl="3">
       <w:start w:val="1"/>
       <w:numFmt w:val="decimal"/>
       <w:lvlText w:val="%4."/>
@@ -1041,7 +1030,7 @@
         <w:ind w:left="1800" w:hanging="360"/>
       </w:pPr>
     </w:lvl>
-    <w:lvl w:ilvl="4" w:tentative="0">
+    <w:lvl w:ilvl="4">
       <w:start w:val="1"/>
       <w:numFmt w:val="decimal"/>
       <w:lvlText w:val="%5."/>
@@ -1053,7 +1042,7 @@
         <w:ind w:left="2160" w:hanging="360"/>
       </w:pPr>
     </w:lvl>
-    <w:lvl w:ilvl="5" w:tentative="0">
+    <w:lvl w:ilvl="5">
       <w:start w:val="1"/>
       <w:numFmt w:val="decimal"/>
       <w:lvlText w:val="%6."/>
@@ -1065,7 +1054,7 @@
         <w:ind w:left="2520" w:hanging="360"/>
       </w:pPr>
     </w:lvl>
-    <w:lvl w:ilvl="6" w:tentative="0">
+    <w:lvl w:ilvl="6">
       <w:start w:val="1"/>
       <w:numFmt w:val="decimal"/>
       <w:lvlText w:val="%7."/>
@@ -1077,7 +1066,7 @@
         <w:ind w:left="2880" w:hanging="360"/>
       </w:pPr>
     </w:lvl>
-    <w:lvl w:ilvl="7" w:tentative="0">
+    <w:lvl w:ilvl="7">
       <w:start w:val="1"/>
       <w:numFmt w:val="decimal"/>
       <w:lvlText w:val="%8."/>
@@ -1089,7 +1078,7 @@
         <w:ind w:left="3240" w:hanging="360"/>
       </w:pPr>
     </w:lvl>
-    <w:lvl w:ilvl="8" w:tentative="0">
+    <w:lvl w:ilvl="8">
       <w:start w:val="1"/>
       <w:numFmt w:val="decimal"/>
       <w:lvlText w:val="%9."/>
@@ -1102,11 +1091,11 @@
       </w:pPr>
     </w:lvl>
   </w:abstractNum>
-  <w:abstractNum w:abstractNumId="2">
+  <w:abstractNum w:abstractNumId="2" w15:restartNumberingAfterBreak="0">
     <w:nsid w:val="0000000B"/>
     <w:multiLevelType w:val="multilevel"/>
     <w:tmpl w:val="0000000B"/>
-    <w:lvl w:ilvl="0" w:tentative="0">
+    <w:lvl w:ilvl="0">
       <w:start w:val="1"/>
       <w:numFmt w:val="bullet"/>
       <w:lvlText w:val=""/>
@@ -1115,10 +1104,10 @@
         <w:ind w:left="720" w:hanging="360"/>
       </w:pPr>
       <w:rPr>
-        <w:rFonts w:hint="default" w:ascii="Symbol" w:hAnsi="Symbol"/>
+        <w:rFonts w:ascii="Symbol" w:hAnsi="Symbol" w:hint="default"/>
       </w:rPr>
     </w:lvl>
-    <w:lvl w:ilvl="1" w:tentative="0">
+    <w:lvl w:ilvl="1">
       <w:start w:val="1"/>
       <w:numFmt w:val="bullet"/>
       <w:lvlText w:val="o"/>
@@ -1127,10 +1116,10 @@
         <w:ind w:left="1440" w:hanging="360"/>
       </w:pPr>
       <w:rPr>
-        <w:rFonts w:hint="default" w:ascii="Courier New" w:hAnsi="Courier New" w:cs="Courier New"/>
+        <w:rFonts w:ascii="Courier New" w:hAnsi="Courier New" w:cs="Courier New" w:hint="default"/>
       </w:rPr>
     </w:lvl>
-    <w:lvl w:ilvl="2" w:tentative="0">
+    <w:lvl w:ilvl="2">
       <w:start w:val="1"/>
       <w:numFmt w:val="bullet"/>
       <w:lvlText w:val=""/>
@@ -1139,10 +1128,10 @@
         <w:ind w:left="2160" w:hanging="360"/>
       </w:pPr>
       <w:rPr>
-        <w:rFonts w:hint="default" w:ascii="Wingdings" w:hAnsi="Wingdings"/>
+        <w:rFonts w:ascii="Wingdings" w:hAnsi="Wingdings" w:hint="default"/>
       </w:rPr>
     </w:lvl>
-    <w:lvl w:ilvl="3" w:tentative="0">
+    <w:lvl w:ilvl="3">
       <w:start w:val="1"/>
       <w:numFmt w:val="bullet"/>
       <w:lvlText w:val=""/>
@@ -1151,10 +1140,10 @@
         <w:ind w:left="2880" w:hanging="360"/>
       </w:pPr>
       <w:rPr>
-        <w:rFonts w:hint="default" w:ascii="Symbol" w:hAnsi="Symbol"/>
+        <w:rFonts w:ascii="Symbol" w:hAnsi="Symbol" w:hint="default"/>
       </w:rPr>
     </w:lvl>
-    <w:lvl w:ilvl="4" w:tentative="0">
+    <w:lvl w:ilvl="4">
       <w:start w:val="1"/>
       <w:numFmt w:val="bullet"/>
       <w:lvlText w:val="o"/>
@@ -1163,10 +1152,10 @@
         <w:ind w:left="3600" w:hanging="360"/>
       </w:pPr>
       <w:rPr>
-        <w:rFonts w:hint="default" w:ascii="Courier New" w:hAnsi="Courier New" w:cs="Courier New"/>
+        <w:rFonts w:ascii="Courier New" w:hAnsi="Courier New" w:cs="Courier New" w:hint="default"/>
       </w:rPr>
     </w:lvl>
-    <w:lvl w:ilvl="5" w:tentative="0">
+    <w:lvl w:ilvl="5">
       <w:start w:val="1"/>
       <w:numFmt w:val="bullet"/>
       <w:lvlText w:val=""/>
@@ -1175,10 +1164,10 @@
         <w:ind w:left="4320" w:hanging="360"/>
       </w:pPr>
       <w:rPr>
-        <w:rFonts w:hint="default" w:ascii="Wingdings" w:hAnsi="Wingdings"/>
+        <w:rFonts w:ascii="Wingdings" w:hAnsi="Wingdings" w:hint="default"/>
       </w:rPr>
     </w:lvl>
-    <w:lvl w:ilvl="6" w:tentative="0">
+    <w:lvl w:ilvl="6">
       <w:start w:val="1"/>
       <w:numFmt w:val="bullet"/>
       <w:lvlText w:val=""/>
@@ -1187,10 +1176,10 @@
         <w:ind w:left="5040" w:hanging="360"/>
       </w:pPr>
       <w:rPr>
-        <w:rFonts w:hint="default" w:ascii="Symbol" w:hAnsi="Symbol"/>
+        <w:rFonts w:ascii="Symbol" w:hAnsi="Symbol" w:hint="default"/>
       </w:rPr>
     </w:lvl>
-    <w:lvl w:ilvl="7" w:tentative="0">
+    <w:lvl w:ilvl="7">
       <w:start w:val="1"/>
       <w:numFmt w:val="bullet"/>
       <w:lvlText w:val="o"/>
@@ -1199,10 +1188,10 @@
         <w:ind w:left="5760" w:hanging="360"/>
       </w:pPr>
       <w:rPr>
-        <w:rFonts w:hint="default" w:ascii="Courier New" w:hAnsi="Courier New" w:cs="Courier New"/>
+        <w:rFonts w:ascii="Courier New" w:hAnsi="Courier New" w:cs="Courier New" w:hint="default"/>
       </w:rPr>
     </w:lvl>
-    <w:lvl w:ilvl="8" w:tentative="0">
+    <w:lvl w:ilvl="8">
       <w:start w:val="1"/>
       <w:numFmt w:val="bullet"/>
       <w:lvlText w:val=""/>
@@ -1211,313 +1200,350 @@
         <w:ind w:left="6480" w:hanging="360"/>
       </w:pPr>
       <w:rPr>
-        <w:rFonts w:hint="default" w:ascii="Wingdings" w:hAnsi="Wingdings"/>
+        <w:rFonts w:ascii="Wingdings" w:hAnsi="Wingdings" w:hint="default"/>
       </w:rPr>
     </w:lvl>
   </w:abstractNum>
-  <w:num w:numId="1">
+  <w:num w:numId="1" w16cid:durableId="1623883366">
     <w:abstractNumId w:val="0"/>
   </w:num>
-  <w:num w:numId="2">
+  <w:num w:numId="2" w16cid:durableId="76678803">
     <w:abstractNumId w:val="0"/>
     <w:lvlOverride w:ilvl="0">
       <w:startOverride w:val="1"/>
     </w:lvlOverride>
   </w:num>
-  <w:num w:numId="3">
+  <w:num w:numId="3" w16cid:durableId="1167206360">
     <w:abstractNumId w:val="2"/>
   </w:num>
-  <w:num w:numId="4">
+  <w:num w:numId="4" w16cid:durableId="2067607289">
     <w:abstractNumId w:val="1"/>
   </w:num>
 </w:numbering>
 </file>
 
 <file path=word/styles.xml><?xml version="1.0" encoding="utf-8"?>
-<w:styles xmlns:mc="http://schemas.openxmlformats.org/markup-compatibility/2006" xmlns:o="urn:schemas-microsoft-com:office:office" xmlns:r="http://schemas.openxmlformats.org/officeDocument/2006/relationships" xmlns:m="http://schemas.openxmlformats.org/officeDocument/2006/math" xmlns:v="urn:schemas-microsoft-com:vml" xmlns:w="http://schemas.openxmlformats.org/wordprocessingml/2006/main" xmlns:w14="http://schemas.microsoft.com/office/word/2010/wordml" xmlns:w10="urn:schemas-microsoft-com:office:word" xmlns:sl="http://schemas.openxmlformats.org/schemaLibrary/2006/main" xmlns:wpsCustomData="http://www.wps.cn/officeDocument/2013/wpsCustomData" mc:Ignorable="w14">
+<w:styles xmlns:mc="http://schemas.openxmlformats.org/markup-compatibility/2006" xmlns:r="http://schemas.openxmlformats.org/officeDocument/2006/relationships" xmlns:w="http://schemas.openxmlformats.org/wordprocessingml/2006/main" xmlns:w14="http://schemas.microsoft.com/office/word/2010/wordml" xmlns:w15="http://schemas.microsoft.com/office/word/2012/wordml" xmlns:w16cex="http://schemas.microsoft.com/office/word/2018/wordml/cex" xmlns:w16cid="http://schemas.microsoft.com/office/word/2016/wordml/cid" xmlns:w16="http://schemas.microsoft.com/office/word/2018/wordml" xmlns:w16du="http://schemas.microsoft.com/office/word/2023/wordml/word16du" xmlns:w16sdtdh="http://schemas.microsoft.com/office/word/2020/wordml/sdtdatahash" xmlns:w16se="http://schemas.microsoft.com/office/word/2015/wordml/symex" mc:Ignorable="w14 w15 w16se w16cid w16 w16cex w16sdtdh w16du">
   <w:docDefaults>
     <w:rPrDefault>
       <w:rPr>
-        <w:rFonts w:asciiTheme="minorHAnsi" w:hAnsiTheme="minorHAnsi" w:eastAsiaTheme="minorEastAsia" w:cstheme="minorBidi"/>
+        <w:rFonts w:asciiTheme="minorHAnsi" w:eastAsiaTheme="minorEastAsia" w:hAnsiTheme="minorHAnsi" w:cstheme="minorBidi"/>
+        <w:lang w:val="en-AE" w:eastAsia="en-AE" w:bidi="ar-SA"/>
       </w:rPr>
     </w:rPrDefault>
     <w:pPrDefault/>
   </w:docDefaults>
-  <w:latentStyles w:count="260" w:defQFormat="0" w:defUnhideWhenUsed="1" w:defSemiHidden="1" w:defUIPriority="99" w:defLockedState="0">
-    <w:lsdException w:qFormat="1" w:unhideWhenUsed="0" w:uiPriority="0" w:semiHidden="0" w:name="Normal"/>
-    <w:lsdException w:qFormat="1" w:unhideWhenUsed="0" w:uiPriority="0" w:semiHidden="0" w:name="heading 1"/>
-    <w:lsdException w:qFormat="1" w:uiPriority="0" w:name="heading 2"/>
-    <w:lsdException w:qFormat="1" w:uiPriority="0" w:name="heading 3"/>
-    <w:lsdException w:qFormat="1" w:uiPriority="0" w:name="heading 4"/>
-    <w:lsdException w:qFormat="1" w:uiPriority="0" w:name="heading 5"/>
-    <w:lsdException w:qFormat="1" w:uiPriority="0" w:name="heading 6"/>
-    <w:lsdException w:qFormat="1" w:uiPriority="0" w:name="heading 7"/>
-    <w:lsdException w:qFormat="1" w:uiPriority="0" w:name="heading 8"/>
-    <w:lsdException w:qFormat="1" w:uiPriority="0" w:name="heading 9"/>
-    <w:lsdException w:unhideWhenUsed="0" w:uiPriority="0" w:semiHidden="0" w:name="index 1"/>
-    <w:lsdException w:unhideWhenUsed="0" w:uiPriority="0" w:semiHidden="0" w:name="index 2"/>
-    <w:lsdException w:unhideWhenUsed="0" w:uiPriority="0" w:semiHidden="0" w:name="index 3"/>
-    <w:lsdException w:unhideWhenUsed="0" w:uiPriority="0" w:semiHidden="0" w:name="index 4"/>
-    <w:lsdException w:unhideWhenUsed="0" w:uiPriority="0" w:semiHidden="0" w:name="index 5"/>
-    <w:lsdException w:unhideWhenUsed="0" w:uiPriority="0" w:semiHidden="0" w:name="index 6"/>
-    <w:lsdException w:unhideWhenUsed="0" w:uiPriority="0" w:semiHidden="0" w:name="index 7"/>
-    <w:lsdException w:unhideWhenUsed="0" w:uiPriority="0" w:semiHidden="0" w:name="index 8"/>
-    <w:lsdException w:unhideWhenUsed="0" w:uiPriority="0" w:semiHidden="0" w:name="index 9"/>
-    <w:lsdException w:unhideWhenUsed="0" w:uiPriority="0" w:semiHidden="0" w:name="toc 1"/>
-    <w:lsdException w:unhideWhenUsed="0" w:uiPriority="0" w:semiHidden="0" w:name="toc 2"/>
-    <w:lsdException w:unhideWhenUsed="0" w:uiPriority="0" w:semiHidden="0" w:name="toc 3"/>
-    <w:lsdException w:unhideWhenUsed="0" w:uiPriority="0" w:semiHidden="0" w:name="toc 4"/>
-    <w:lsdException w:unhideWhenUsed="0" w:uiPriority="0" w:semiHidden="0" w:name="toc 5"/>
-    <w:lsdException w:unhideWhenUsed="0" w:uiPriority="0" w:semiHidden="0" w:name="toc 6"/>
-    <w:lsdException w:unhideWhenUsed="0" w:uiPriority="0" w:semiHidden="0" w:name="toc 7"/>
-    <w:lsdException w:unhideWhenUsed="0" w:uiPriority="0" w:semiHidden="0" w:name="toc 8"/>
-    <w:lsdException w:unhideWhenUsed="0" w:uiPriority="0" w:semiHidden="0" w:name="toc 9"/>
-    <w:lsdException w:unhideWhenUsed="0" w:uiPriority="0" w:semiHidden="0" w:name="Normal Indent"/>
-    <w:lsdException w:unhideWhenUsed="0" w:uiPriority="0" w:semiHidden="0" w:name="footnote text"/>
-    <w:lsdException w:unhideWhenUsed="0" w:uiPriority="0" w:semiHidden="0" w:name="annotation text"/>
-    <w:lsdException w:unhideWhenUsed="0" w:uiPriority="0" w:semiHidden="0" w:name="header"/>
-    <w:lsdException w:unhideWhenUsed="0" w:uiPriority="0" w:semiHidden="0" w:name="footer"/>
-    <w:lsdException w:unhideWhenUsed="0" w:uiPriority="0" w:semiHidden="0" w:name="index heading"/>
-    <w:lsdException w:qFormat="1" w:uiPriority="0" w:name="caption"/>
-    <w:lsdException w:unhideWhenUsed="0" w:uiPriority="0" w:semiHidden="0" w:name="table of figures"/>
-    <w:lsdException w:unhideWhenUsed="0" w:uiPriority="0" w:semiHidden="0" w:name="envelope address"/>
-    <w:lsdException w:unhideWhenUsed="0" w:uiPriority="0" w:semiHidden="0" w:name="envelope return"/>
-    <w:lsdException w:unhideWhenUsed="0" w:uiPriority="0" w:semiHidden="0" w:name="footnote reference"/>
-    <w:lsdException w:unhideWhenUsed="0" w:uiPriority="0" w:semiHidden="0" w:name="annotation reference"/>
-    <w:lsdException w:unhideWhenUsed="0" w:uiPriority="0" w:semiHidden="0" w:name="line number"/>
-    <w:lsdException w:unhideWhenUsed="0" w:uiPriority="0" w:semiHidden="0" w:name="page number"/>
-    <w:lsdException w:unhideWhenUsed="0" w:uiPriority="0" w:semiHidden="0" w:name="endnote reference"/>
-    <w:lsdException w:unhideWhenUsed="0" w:uiPriority="0" w:semiHidden="0" w:name="endnote text"/>
-    <w:lsdException w:unhideWhenUsed="0" w:uiPriority="0" w:semiHidden="0" w:name="table of authorities"/>
-    <w:lsdException w:unhideWhenUsed="0" w:uiPriority="0" w:semiHidden="0" w:name="macro"/>
-    <w:lsdException w:unhideWhenUsed="0" w:uiPriority="0" w:semiHidden="0" w:name="toa heading"/>
-    <w:lsdException w:unhideWhenUsed="0" w:uiPriority="0" w:semiHidden="0" w:name="List"/>
-    <w:lsdException w:unhideWhenUsed="0" w:uiPriority="0" w:semiHidden="0" w:name="List Bullet"/>
-    <w:lsdException w:unhideWhenUsed="0" w:uiPriority="0" w:semiHidden="0" w:name="List Number"/>
-    <w:lsdException w:unhideWhenUsed="0" w:uiPriority="0" w:semiHidden="0" w:name="List 2"/>
-    <w:lsdException w:unhideWhenUsed="0" w:uiPriority="0" w:semiHidden="0" w:name="List 3"/>
-    <w:lsdException w:unhideWhenUsed="0" w:uiPriority="0" w:semiHidden="0" w:name="List 4"/>
-    <w:lsdException w:unhideWhenUsed="0" w:uiPriority="0" w:semiHidden="0" w:name="List 5"/>
-    <w:lsdException w:unhideWhenUsed="0" w:uiPriority="0" w:semiHidden="0" w:name="List Bullet 2"/>
-    <w:lsdException w:unhideWhenUsed="0" w:uiPriority="0" w:semiHidden="0" w:name="List Bullet 3"/>
-    <w:lsdException w:unhideWhenUsed="0" w:uiPriority="0" w:semiHidden="0" w:name="List Bullet 4"/>
-    <w:lsdException w:unhideWhenUsed="0" w:uiPriority="0" w:semiHidden="0" w:name="List Bullet 5"/>
-    <w:lsdException w:unhideWhenUsed="0" w:uiPriority="0" w:semiHidden="0" w:name="List Number 2"/>
-    <w:lsdException w:unhideWhenUsed="0" w:uiPriority="0" w:semiHidden="0" w:name="List Number 3"/>
-    <w:lsdException w:unhideWhenUsed="0" w:uiPriority="0" w:semiHidden="0" w:name="List Number 4"/>
-    <w:lsdException w:unhideWhenUsed="0" w:uiPriority="0" w:semiHidden="0" w:name="List Number 5"/>
-    <w:lsdException w:qFormat="1" w:unhideWhenUsed="0" w:uiPriority="0" w:semiHidden="0" w:name="Title"/>
-    <w:lsdException w:unhideWhenUsed="0" w:uiPriority="0" w:semiHidden="0" w:name="Closing"/>
-    <w:lsdException w:unhideWhenUsed="0" w:uiPriority="0" w:semiHidden="0" w:name="Signature"/>
-    <w:lsdException w:unhideWhenUsed="0" w:uiPriority="0" w:name="Default Paragraph Font"/>
-    <w:lsdException w:qFormat="1" w:unhideWhenUsed="0" w:uiPriority="0" w:semiHidden="0" w:name="Body Text"/>
-    <w:lsdException w:unhideWhenUsed="0" w:uiPriority="0" w:semiHidden="0" w:name="Body Text Indent"/>
-    <w:lsdException w:unhideWhenUsed="0" w:uiPriority="0" w:semiHidden="0" w:name="List Continue"/>
-    <w:lsdException w:unhideWhenUsed="0" w:uiPriority="0" w:semiHidden="0" w:name="List Continue 2"/>
-    <w:lsdException w:unhideWhenUsed="0" w:uiPriority="0" w:semiHidden="0" w:name="List Continue 3"/>
-    <w:lsdException w:unhideWhenUsed="0" w:uiPriority="0" w:semiHidden="0" w:name="List Continue 4"/>
-    <w:lsdException w:unhideWhenUsed="0" w:uiPriority="0" w:semiHidden="0" w:name="List Continue 5"/>
-    <w:lsdException w:unhideWhenUsed="0" w:uiPriority="0" w:semiHidden="0" w:name="Message Header"/>
-    <w:lsdException w:qFormat="1" w:unhideWhenUsed="0" w:uiPriority="0" w:semiHidden="0" w:name="Subtitle"/>
-    <w:lsdException w:unhideWhenUsed="0" w:uiPriority="0" w:semiHidden="0" w:name="Salutation"/>
-    <w:lsdException w:unhideWhenUsed="0" w:uiPriority="0" w:semiHidden="0" w:name="Date"/>
-    <w:lsdException w:unhideWhenUsed="0" w:uiPriority="0" w:semiHidden="0" w:name="Body Text First Indent"/>
-    <w:lsdException w:unhideWhenUsed="0" w:uiPriority="0" w:semiHidden="0" w:name="Body Text First Indent 2"/>
-    <w:lsdException w:unhideWhenUsed="0" w:uiPriority="0" w:semiHidden="0" w:name="Note Heading"/>
-    <w:lsdException w:unhideWhenUsed="0" w:uiPriority="0" w:semiHidden="0" w:name="Body Text 2"/>
-    <w:lsdException w:unhideWhenUsed="0" w:uiPriority="0" w:semiHidden="0" w:name="Body Text 3"/>
-    <w:lsdException w:unhideWhenUsed="0" w:uiPriority="0" w:semiHidden="0" w:name="Body Text Indent 2"/>
-    <w:lsdException w:unhideWhenUsed="0" w:uiPriority="0" w:semiHidden="0" w:name="Body Text Indent 3"/>
-    <w:lsdException w:unhideWhenUsed="0" w:uiPriority="0" w:semiHidden="0" w:name="Block Text"/>
-    <w:lsdException w:unhideWhenUsed="0" w:uiPriority="0" w:semiHidden="0" w:name="Hyperlink"/>
-    <w:lsdException w:unhideWhenUsed="0" w:uiPriority="0" w:semiHidden="0" w:name="FollowedHyperlink"/>
-    <w:lsdException w:qFormat="1" w:unhideWhenUsed="0" w:uiPriority="0" w:semiHidden="0" w:name="Strong"/>
-    <w:lsdException w:qFormat="1" w:unhideWhenUsed="0" w:uiPriority="0" w:semiHidden="0" w:name="Emphasis"/>
-    <w:lsdException w:unhideWhenUsed="0" w:uiPriority="0" w:semiHidden="0" w:name="Document Map"/>
-    <w:lsdException w:unhideWhenUsed="0" w:uiPriority="0" w:semiHidden="0" w:name="Plain Text"/>
-    <w:lsdException w:unhideWhenUsed="0" w:uiPriority="0" w:semiHidden="0" w:name="E-mail Signature"/>
-    <w:lsdException w:unhideWhenUsed="0" w:uiPriority="0" w:semiHidden="0" w:name="Normal (Web)"/>
-    <w:lsdException w:unhideWhenUsed="0" w:uiPriority="0" w:semiHidden="0" w:name="HTML Acronym"/>
-    <w:lsdException w:unhideWhenUsed="0" w:uiPriority="0" w:semiHidden="0" w:name="HTML Address"/>
-    <w:lsdException w:unhideWhenUsed="0" w:uiPriority="0" w:semiHidden="0" w:name="HTML Cite"/>
-    <w:lsdException w:unhideWhenUsed="0" w:uiPriority="0" w:semiHidden="0" w:name="HTML Code"/>
-    <w:lsdException w:unhideWhenUsed="0" w:uiPriority="0" w:semiHidden="0" w:name="HTML Definition"/>
-    <w:lsdException w:unhideWhenUsed="0" w:uiPriority="0" w:semiHidden="0" w:name="HTML Keyboard"/>
-    <w:lsdException w:unhideWhenUsed="0" w:uiPriority="0" w:semiHidden="0" w:name="HTML Preformatted"/>
-    <w:lsdException w:unhideWhenUsed="0" w:uiPriority="0" w:semiHidden="0" w:name="HTML Sample"/>
-    <w:lsdException w:unhideWhenUsed="0" w:uiPriority="0" w:semiHidden="0" w:name="HTML Typewriter"/>
-    <w:lsdException w:unhideWhenUsed="0" w:uiPriority="0" w:semiHidden="0" w:name="HTML Variable"/>
-    <w:lsdException w:unhideWhenUsed="0" w:uiPriority="0" w:name="Normal Table"/>
-    <w:lsdException w:unhideWhenUsed="0" w:uiPriority="0" w:semiHidden="0" w:name="annotation subject"/>
-    <w:lsdException w:unhideWhenUsed="0" w:uiPriority="0" w:semiHidden="0" w:name="Table Simple 1"/>
-    <w:lsdException w:unhideWhenUsed="0" w:uiPriority="0" w:semiHidden="0" w:name="Table Simple 2"/>
-    <w:lsdException w:unhideWhenUsed="0" w:uiPriority="0" w:semiHidden="0" w:name="Table Simple 3"/>
-    <w:lsdException w:unhideWhenUsed="0" w:uiPriority="0" w:semiHidden="0" w:name="Table Classic 1"/>
-    <w:lsdException w:unhideWhenUsed="0" w:uiPriority="0" w:semiHidden="0" w:name="Table Classic 2"/>
-    <w:lsdException w:unhideWhenUsed="0" w:uiPriority="0" w:semiHidden="0" w:name="Table Classic 3"/>
-    <w:lsdException w:unhideWhenUsed="0" w:uiPriority="0" w:semiHidden="0" w:name="Table Classic 4"/>
-    <w:lsdException w:unhideWhenUsed="0" w:uiPriority="0" w:semiHidden="0" w:name="Table Colorful 1"/>
-    <w:lsdException w:unhideWhenUsed="0" w:uiPriority="0" w:semiHidden="0" w:name="Table Colorful 2"/>
-    <w:lsdException w:unhideWhenUsed="0" w:uiPriority="0" w:semiHidden="0" w:name="Table Colorful 3"/>
-    <w:lsdException w:unhideWhenUsed="0" w:uiPriority="0" w:semiHidden="0" w:name="Table Columns 1"/>
-    <w:lsdException w:unhideWhenUsed="0" w:uiPriority="0" w:semiHidden="0" w:name="Table Columns 2"/>
-    <w:lsdException w:unhideWhenUsed="0" w:uiPriority="0" w:semiHidden="0" w:name="Table Columns 3"/>
-    <w:lsdException w:unhideWhenUsed="0" w:uiPriority="0" w:semiHidden="0" w:name="Table Columns 4"/>
-    <w:lsdException w:unhideWhenUsed="0" w:uiPriority="0" w:semiHidden="0" w:name="Table Columns 5"/>
-    <w:lsdException w:unhideWhenUsed="0" w:uiPriority="0" w:semiHidden="0" w:name="Table Grid 1"/>
-    <w:lsdException w:unhideWhenUsed="0" w:uiPriority="0" w:semiHidden="0" w:name="Table Grid 2"/>
-    <w:lsdException w:unhideWhenUsed="0" w:uiPriority="0" w:semiHidden="0" w:name="Table Grid 3"/>
-    <w:lsdException w:unhideWhenUsed="0" w:uiPriority="0" w:semiHidden="0" w:name="Table Grid 4"/>
-    <w:lsdException w:unhideWhenUsed="0" w:uiPriority="0" w:semiHidden="0" w:name="Table Grid 5"/>
-    <w:lsdException w:unhideWhenUsed="0" w:uiPriority="0" w:semiHidden="0" w:name="Table Grid 6"/>
-    <w:lsdException w:unhideWhenUsed="0" w:uiPriority="0" w:semiHidden="0" w:name="Table Grid 7"/>
-    <w:lsdException w:unhideWhenUsed="0" w:uiPriority="0" w:semiHidden="0" w:name="Table Grid 8"/>
-    <w:lsdException w:unhideWhenUsed="0" w:uiPriority="0" w:semiHidden="0" w:name="Table List 1"/>
-    <w:lsdException w:unhideWhenUsed="0" w:uiPriority="0" w:semiHidden="0" w:name="Table List 2"/>
-    <w:lsdException w:unhideWhenUsed="0" w:uiPriority="0" w:semiHidden="0" w:name="Table List 3"/>
-    <w:lsdException w:unhideWhenUsed="0" w:uiPriority="0" w:semiHidden="0" w:name="Table List 4"/>
-    <w:lsdException w:unhideWhenUsed="0" w:uiPriority="0" w:semiHidden="0" w:name="Table List 5"/>
-    <w:lsdException w:unhideWhenUsed="0" w:uiPriority="0" w:semiHidden="0" w:name="Table List 6"/>
-    <w:lsdException w:unhideWhenUsed="0" w:uiPriority="0" w:semiHidden="0" w:name="Table List 7"/>
-    <w:lsdException w:unhideWhenUsed="0" w:uiPriority="0" w:semiHidden="0" w:name="Table List 8"/>
-    <w:lsdException w:unhideWhenUsed="0" w:uiPriority="0" w:semiHidden="0" w:name="Table 3D effects 1"/>
-    <w:lsdException w:unhideWhenUsed="0" w:uiPriority="0" w:semiHidden="0" w:name="Table 3D effects 2"/>
-    <w:lsdException w:unhideWhenUsed="0" w:uiPriority="0" w:semiHidden="0" w:name="Table 3D effects 3"/>
-    <w:lsdException w:unhideWhenUsed="0" w:uiPriority="0" w:semiHidden="0" w:name="Table Contemporary"/>
-    <w:lsdException w:unhideWhenUsed="0" w:uiPriority="0" w:semiHidden="0" w:name="Table Elegant"/>
-    <w:lsdException w:unhideWhenUsed="0" w:uiPriority="0" w:semiHidden="0" w:name="Table Professional"/>
-    <w:lsdException w:unhideWhenUsed="0" w:uiPriority="0" w:semiHidden="0" w:name="Table Subtle 1"/>
-    <w:lsdException w:unhideWhenUsed="0" w:uiPriority="0" w:semiHidden="0" w:name="Table Subtle 2"/>
-    <w:lsdException w:unhideWhenUsed="0" w:uiPriority="0" w:semiHidden="0" w:name="Table Web 1"/>
-    <w:lsdException w:unhideWhenUsed="0" w:uiPriority="0" w:semiHidden="0" w:name="Table Web 2"/>
-    <w:lsdException w:unhideWhenUsed="0" w:uiPriority="0" w:semiHidden="0" w:name="Table Web 3"/>
-    <w:lsdException w:unhideWhenUsed="0" w:uiPriority="0" w:semiHidden="0" w:name="Balloon Text"/>
-    <w:lsdException w:unhideWhenUsed="0" w:uiPriority="0" w:semiHidden="0" w:name="Table Grid"/>
-    <w:lsdException w:unhideWhenUsed="0" w:uiPriority="0" w:semiHidden="0" w:name="Table Theme"/>
-    <w:lsdException w:unhideWhenUsed="0" w:uiPriority="60" w:semiHidden="0" w:name="Light Shading"/>
-    <w:lsdException w:unhideWhenUsed="0" w:uiPriority="61" w:semiHidden="0" w:name="Light List"/>
-    <w:lsdException w:unhideWhenUsed="0" w:uiPriority="62" w:semiHidden="0" w:name="Light Grid"/>
-    <w:lsdException w:unhideWhenUsed="0" w:uiPriority="63" w:semiHidden="0" w:name="Medium Shading 1"/>
-    <w:lsdException w:unhideWhenUsed="0" w:uiPriority="64" w:semiHidden="0" w:name="Medium Shading 2"/>
-    <w:lsdException w:unhideWhenUsed="0" w:uiPriority="65" w:semiHidden="0" w:name="Medium List 1"/>
-    <w:lsdException w:unhideWhenUsed="0" w:uiPriority="66" w:semiHidden="0" w:name="Medium List 2"/>
-    <w:lsdException w:unhideWhenUsed="0" w:uiPriority="67" w:semiHidden="0" w:name="Medium Grid 1"/>
-    <w:lsdException w:unhideWhenUsed="0" w:uiPriority="68" w:semiHidden="0" w:name="Medium Grid 2"/>
-    <w:lsdException w:unhideWhenUsed="0" w:uiPriority="69" w:semiHidden="0" w:name="Medium Grid 3"/>
-    <w:lsdException w:unhideWhenUsed="0" w:uiPriority="70" w:semiHidden="0" w:name="Dark List"/>
-    <w:lsdException w:unhideWhenUsed="0" w:uiPriority="71" w:semiHidden="0" w:name="Colorful Shading"/>
-    <w:lsdException w:unhideWhenUsed="0" w:uiPriority="72" w:semiHidden="0" w:name="Colorful List"/>
-    <w:lsdException w:unhideWhenUsed="0" w:uiPriority="73" w:semiHidden="0" w:name="Colorful Grid"/>
-    <w:lsdException w:unhideWhenUsed="0" w:uiPriority="60" w:semiHidden="0" w:name="Light Shading Accent 1"/>
-    <w:lsdException w:unhideWhenUsed="0" w:uiPriority="61" w:semiHidden="0" w:name="Light List Accent 1"/>
-    <w:lsdException w:unhideWhenUsed="0" w:uiPriority="62" w:semiHidden="0" w:name="Light Grid Accent 1"/>
-    <w:lsdException w:unhideWhenUsed="0" w:uiPriority="63" w:semiHidden="0" w:name="Medium Shading 1 Accent 1"/>
-    <w:lsdException w:unhideWhenUsed="0" w:uiPriority="64" w:semiHidden="0" w:name="Medium Shading 2 Accent 1"/>
-    <w:lsdException w:unhideWhenUsed="0" w:uiPriority="65" w:semiHidden="0" w:name="Medium List 1 Accent 1"/>
-    <w:lsdException w:unhideWhenUsed="0" w:uiPriority="66" w:semiHidden="0" w:name="Medium List 2 Accent 1"/>
-    <w:lsdException w:unhideWhenUsed="0" w:uiPriority="67" w:semiHidden="0" w:name="Medium Grid 1 Accent 1"/>
-    <w:lsdException w:unhideWhenUsed="0" w:uiPriority="68" w:semiHidden="0" w:name="Medium Grid 2 Accent 1"/>
-    <w:lsdException w:unhideWhenUsed="0" w:uiPriority="69" w:semiHidden="0" w:name="Medium Grid 3 Accent 1"/>
-    <w:lsdException w:unhideWhenUsed="0" w:uiPriority="70" w:semiHidden="0" w:name="Dark List Accent 1"/>
-    <w:lsdException w:unhideWhenUsed="0" w:uiPriority="71" w:semiHidden="0" w:name="Colorful Shading Accent 1"/>
-    <w:lsdException w:unhideWhenUsed="0" w:uiPriority="72" w:semiHidden="0" w:name="Colorful List Accent 1"/>
-    <w:lsdException w:unhideWhenUsed="0" w:uiPriority="73" w:semiHidden="0" w:name="Colorful Grid Accent 1"/>
-    <w:lsdException w:unhideWhenUsed="0" w:uiPriority="60" w:semiHidden="0" w:name="Light Shading Accent 2"/>
-    <w:lsdException w:unhideWhenUsed="0" w:uiPriority="61" w:semiHidden="0" w:name="Light List Accent 2"/>
-    <w:lsdException w:unhideWhenUsed="0" w:uiPriority="62" w:semiHidden="0" w:name="Light Grid Accent 2"/>
-    <w:lsdException w:unhideWhenUsed="0" w:uiPriority="63" w:semiHidden="0" w:name="Medium Shading 1 Accent 2"/>
-    <w:lsdException w:unhideWhenUsed="0" w:uiPriority="64" w:semiHidden="0" w:name="Medium Shading 2 Accent 2"/>
-    <w:lsdException w:unhideWhenUsed="0" w:uiPriority="65" w:semiHidden="0" w:name="Medium List 1 Accent 2"/>
-    <w:lsdException w:unhideWhenUsed="0" w:uiPriority="66" w:semiHidden="0" w:name="Medium List 2 Accent 2"/>
-    <w:lsdException w:unhideWhenUsed="0" w:uiPriority="67" w:semiHidden="0" w:name="Medium Grid 1 Accent 2"/>
-    <w:lsdException w:unhideWhenUsed="0" w:uiPriority="68" w:semiHidden="0" w:name="Medium Grid 2 Accent 2"/>
-    <w:lsdException w:unhideWhenUsed="0" w:uiPriority="69" w:semiHidden="0" w:name="Medium Grid 3 Accent 2"/>
-    <w:lsdException w:unhideWhenUsed="0" w:uiPriority="70" w:semiHidden="0" w:name="Dark List Accent 2"/>
-    <w:lsdException w:unhideWhenUsed="0" w:uiPriority="71" w:semiHidden="0" w:name="Colorful Shading Accent 2"/>
-    <w:lsdException w:unhideWhenUsed="0" w:uiPriority="72" w:semiHidden="0" w:name="Colorful List Accent 2"/>
-    <w:lsdException w:unhideWhenUsed="0" w:uiPriority="73" w:semiHidden="0" w:name="Colorful Grid Accent 2"/>
-    <w:lsdException w:unhideWhenUsed="0" w:uiPriority="60" w:semiHidden="0" w:name="Light Shading Accent 3"/>
-    <w:lsdException w:unhideWhenUsed="0" w:uiPriority="61" w:semiHidden="0" w:name="Light List Accent 3"/>
-    <w:lsdException w:unhideWhenUsed="0" w:uiPriority="62" w:semiHidden="0" w:name="Light Grid Accent 3"/>
-    <w:lsdException w:unhideWhenUsed="0" w:uiPriority="63" w:semiHidden="0" w:name="Medium Shading 1 Accent 3"/>
-    <w:lsdException w:unhideWhenUsed="0" w:uiPriority="64" w:semiHidden="0" w:name="Medium Shading 2 Accent 3"/>
-    <w:lsdException w:unhideWhenUsed="0" w:uiPriority="65" w:semiHidden="0" w:name="Medium List 1 Accent 3"/>
-    <w:lsdException w:unhideWhenUsed="0" w:uiPriority="66" w:semiHidden="0" w:name="Medium List 2 Accent 3"/>
-    <w:lsdException w:unhideWhenUsed="0" w:uiPriority="67" w:semiHidden="0" w:name="Medium Grid 1 Accent 3"/>
-    <w:lsdException w:unhideWhenUsed="0" w:uiPriority="68" w:semiHidden="0" w:name="Medium Grid 2 Accent 3"/>
-    <w:lsdException w:unhideWhenUsed="0" w:uiPriority="69" w:semiHidden="0" w:name="Medium Grid 3 Accent 3"/>
-    <w:lsdException w:unhideWhenUsed="0" w:uiPriority="70" w:semiHidden="0" w:name="Dark List Accent 3"/>
-    <w:lsdException w:unhideWhenUsed="0" w:uiPriority="71" w:semiHidden="0" w:name="Colorful Shading Accent 3"/>
-    <w:lsdException w:unhideWhenUsed="0" w:uiPriority="72" w:semiHidden="0" w:name="Colorful List Accent 3"/>
-    <w:lsdException w:unhideWhenUsed="0" w:uiPriority="73" w:semiHidden="0" w:name="Colorful Grid Accent 3"/>
-    <w:lsdException w:unhideWhenUsed="0" w:uiPriority="60" w:semiHidden="0" w:name="Light Shading Accent 4"/>
-    <w:lsdException w:unhideWhenUsed="0" w:uiPriority="61" w:semiHidden="0" w:name="Light List Accent 4"/>
-    <w:lsdException w:unhideWhenUsed="0" w:uiPriority="62" w:semiHidden="0" w:name="Light Grid Accent 4"/>
-    <w:lsdException w:unhideWhenUsed="0" w:uiPriority="63" w:semiHidden="0" w:name="Medium Shading 1 Accent 4"/>
-    <w:lsdException w:unhideWhenUsed="0" w:uiPriority="64" w:semiHidden="0" w:name="Medium Shading 2 Accent 4"/>
-    <w:lsdException w:unhideWhenUsed="0" w:uiPriority="65" w:semiHidden="0" w:name="Medium List 1 Accent 4"/>
-    <w:lsdException w:unhideWhenUsed="0" w:uiPriority="66" w:semiHidden="0" w:name="Medium List 2 Accent 4"/>
-    <w:lsdException w:unhideWhenUsed="0" w:uiPriority="67" w:semiHidden="0" w:name="Medium Grid 1 Accent 4"/>
-    <w:lsdException w:unhideWhenUsed="0" w:uiPriority="68" w:semiHidden="0" w:name="Medium Grid 2 Accent 4"/>
-    <w:lsdException w:unhideWhenUsed="0" w:uiPriority="69" w:semiHidden="0" w:name="Medium Grid 3 Accent 4"/>
-    <w:lsdException w:unhideWhenUsed="0" w:uiPriority="70" w:semiHidden="0" w:name="Dark List Accent 4"/>
-    <w:lsdException w:unhideWhenUsed="0" w:uiPriority="71" w:semiHidden="0" w:name="Colorful Shading Accent 4"/>
-    <w:lsdException w:unhideWhenUsed="0" w:uiPriority="72" w:semiHidden="0" w:name="Colorful List Accent 4"/>
-    <w:lsdException w:unhideWhenUsed="0" w:uiPriority="73" w:semiHidden="0" w:name="Colorful Grid Accent 4"/>
-    <w:lsdException w:unhideWhenUsed="0" w:uiPriority="60" w:semiHidden="0" w:name="Light Shading Accent 5"/>
-    <w:lsdException w:unhideWhenUsed="0" w:uiPriority="61" w:semiHidden="0" w:name="Light List Accent 5"/>
-    <w:lsdException w:unhideWhenUsed="0" w:uiPriority="62" w:semiHidden="0" w:name="Light Grid Accent 5"/>
-    <w:lsdException w:unhideWhenUsed="0" w:uiPriority="63" w:semiHidden="0" w:name="Medium Shading 1 Accent 5"/>
-    <w:lsdException w:unhideWhenUsed="0" w:uiPriority="64" w:semiHidden="0" w:name="Medium Shading 2 Accent 5"/>
-    <w:lsdException w:unhideWhenUsed="0" w:uiPriority="65" w:semiHidden="0" w:name="Medium List 1 Accent 5"/>
-    <w:lsdException w:unhideWhenUsed="0" w:uiPriority="66" w:semiHidden="0" w:name="Medium List 2 Accent 5"/>
-    <w:lsdException w:unhideWhenUsed="0" w:uiPriority="67" w:semiHidden="0" w:name="Medium Grid 1 Accent 5"/>
-    <w:lsdException w:unhideWhenUsed="0" w:uiPriority="68" w:semiHidden="0" w:name="Medium Grid 2 Accent 5"/>
-    <w:lsdException w:unhideWhenUsed="0" w:uiPriority="69" w:semiHidden="0" w:name="Medium Grid 3 Accent 5"/>
-    <w:lsdException w:unhideWhenUsed="0" w:uiPriority="70" w:semiHidden="0" w:name="Dark List Accent 5"/>
-    <w:lsdException w:unhideWhenUsed="0" w:uiPriority="71" w:semiHidden="0" w:name="Colorful Shading Accent 5"/>
-    <w:lsdException w:unhideWhenUsed="0" w:uiPriority="72" w:semiHidden="0" w:name="Colorful List Accent 5"/>
-    <w:lsdException w:unhideWhenUsed="0" w:uiPriority="73" w:semiHidden="0" w:name="Colorful Grid Accent 5"/>
-    <w:lsdException w:unhideWhenUsed="0" w:uiPriority="60" w:semiHidden="0" w:name="Light Shading Accent 6"/>
-    <w:lsdException w:unhideWhenUsed="0" w:uiPriority="61" w:semiHidden="0" w:name="Light List Accent 6"/>
-    <w:lsdException w:unhideWhenUsed="0" w:uiPriority="62" w:semiHidden="0" w:name="Light Grid Accent 6"/>
-    <w:lsdException w:unhideWhenUsed="0" w:uiPriority="63" w:semiHidden="0" w:name="Medium Shading 1 Accent 6"/>
-    <w:lsdException w:unhideWhenUsed="0" w:uiPriority="64" w:semiHidden="0" w:name="Medium Shading 2 Accent 6"/>
-    <w:lsdException w:unhideWhenUsed="0" w:uiPriority="65" w:semiHidden="0" w:name="Medium List 1 Accent 6"/>
-    <w:lsdException w:unhideWhenUsed="0" w:uiPriority="66" w:semiHidden="0" w:name="Medium List 2 Accent 6"/>
-    <w:lsdException w:unhideWhenUsed="0" w:uiPriority="67" w:semiHidden="0" w:name="Medium Grid 1 Accent 6"/>
-    <w:lsdException w:unhideWhenUsed="0" w:uiPriority="68" w:semiHidden="0" w:name="Medium Grid 2 Accent 6"/>
-    <w:lsdException w:unhideWhenUsed="0" w:uiPriority="69" w:semiHidden="0" w:name="Medium Grid 3 Accent 6"/>
-    <w:lsdException w:unhideWhenUsed="0" w:uiPriority="70" w:semiHidden="0" w:name="Dark List Accent 6"/>
-    <w:lsdException w:unhideWhenUsed="0" w:uiPriority="71" w:semiHidden="0" w:name="Colorful Shading Accent 6"/>
-    <w:lsdException w:unhideWhenUsed="0" w:uiPriority="72" w:semiHidden="0" w:name="Colorful List Accent 6"/>
-    <w:lsdException w:unhideWhenUsed="0" w:uiPriority="73" w:semiHidden="0" w:name="Colorful Grid Accent 6"/>
+  <w:latentStyles w:defLockedState="0" w:defUIPriority="0" w:defSemiHidden="0" w:defUnhideWhenUsed="0" w:defQFormat="0" w:count="376">
+    <w:lsdException w:name="Normal" w:qFormat="1"/>
+    <w:lsdException w:name="heading 1" w:qFormat="1"/>
+    <w:lsdException w:name="heading 2" w:semiHidden="1" w:unhideWhenUsed="1" w:qFormat="1"/>
+    <w:lsdException w:name="heading 3" w:semiHidden="1" w:unhideWhenUsed="1" w:qFormat="1"/>
+    <w:lsdException w:name="heading 4" w:semiHidden="1" w:unhideWhenUsed="1" w:qFormat="1"/>
+    <w:lsdException w:name="heading 5" w:semiHidden="1" w:unhideWhenUsed="1" w:qFormat="1"/>
+    <w:lsdException w:name="heading 6" w:semiHidden="1" w:unhideWhenUsed="1" w:qFormat="1"/>
+    <w:lsdException w:name="heading 7" w:semiHidden="1" w:unhideWhenUsed="1" w:qFormat="1"/>
+    <w:lsdException w:name="heading 8" w:semiHidden="1" w:unhideWhenUsed="1" w:qFormat="1"/>
+    <w:lsdException w:name="heading 9" w:semiHidden="1" w:unhideWhenUsed="1" w:qFormat="1"/>
+    <w:lsdException w:name="caption" w:semiHidden="1" w:unhideWhenUsed="1" w:qFormat="1"/>
+    <w:lsdException w:name="Title" w:qFormat="1"/>
+    <w:lsdException w:name="Default Paragraph Font" w:semiHidden="1"/>
+    <w:lsdException w:name="Body Text" w:qFormat="1"/>
+    <w:lsdException w:name="Subtitle" w:qFormat="1"/>
+    <w:lsdException w:name="Strong" w:qFormat="1"/>
+    <w:lsdException w:name="Emphasis" w:qFormat="1"/>
+    <w:lsdException w:name="HTML Top of Form" w:semiHidden="1" w:uiPriority="99" w:unhideWhenUsed="1"/>
+    <w:lsdException w:name="HTML Bottom of Form" w:semiHidden="1" w:uiPriority="99" w:unhideWhenUsed="1"/>
+    <w:lsdException w:name="Normal Table" w:semiHidden="1" w:unhideWhenUsed="1"/>
+    <w:lsdException w:name="No List" w:semiHidden="1" w:uiPriority="99" w:unhideWhenUsed="1"/>
+    <w:lsdException w:name="Outline List 1" w:semiHidden="1" w:uiPriority="99" w:unhideWhenUsed="1"/>
+    <w:lsdException w:name="Outline List 2" w:semiHidden="1" w:uiPriority="99" w:unhideWhenUsed="1"/>
+    <w:lsdException w:name="Outline List 3" w:semiHidden="1" w:uiPriority="99" w:unhideWhenUsed="1"/>
+    <w:lsdException w:name="Table Simple 1" w:semiHidden="1" w:unhideWhenUsed="1"/>
+    <w:lsdException w:name="Table Simple 2" w:semiHidden="1" w:unhideWhenUsed="1"/>
+    <w:lsdException w:name="Table Simple 3" w:semiHidden="1" w:unhideWhenUsed="1"/>
+    <w:lsdException w:name="Table Classic 1" w:semiHidden="1" w:unhideWhenUsed="1"/>
+    <w:lsdException w:name="Table Classic 2" w:semiHidden="1" w:unhideWhenUsed="1"/>
+    <w:lsdException w:name="Table Classic 3" w:semiHidden="1" w:unhideWhenUsed="1"/>
+    <w:lsdException w:name="Table Classic 4" w:semiHidden="1" w:unhideWhenUsed="1"/>
+    <w:lsdException w:name="Table Colorful 1" w:semiHidden="1" w:unhideWhenUsed="1"/>
+    <w:lsdException w:name="Table Colorful 2" w:semiHidden="1" w:unhideWhenUsed="1"/>
+    <w:lsdException w:name="Table Colorful 3" w:semiHidden="1" w:unhideWhenUsed="1"/>
+    <w:lsdException w:name="Table Columns 1" w:semiHidden="1" w:unhideWhenUsed="1"/>
+    <w:lsdException w:name="Table Columns 2" w:semiHidden="1" w:unhideWhenUsed="1"/>
+    <w:lsdException w:name="Table Columns 3" w:semiHidden="1" w:unhideWhenUsed="1"/>
+    <w:lsdException w:name="Table Columns 4" w:semiHidden="1" w:unhideWhenUsed="1"/>
+    <w:lsdException w:name="Table Columns 5" w:semiHidden="1" w:unhideWhenUsed="1"/>
+    <w:lsdException w:name="Table Grid 1" w:semiHidden="1" w:unhideWhenUsed="1"/>
+    <w:lsdException w:name="Table Grid 2" w:semiHidden="1" w:unhideWhenUsed="1"/>
+    <w:lsdException w:name="Table Grid 3" w:semiHidden="1" w:unhideWhenUsed="1"/>
+    <w:lsdException w:name="Table Grid 4" w:semiHidden="1" w:unhideWhenUsed="1"/>
+    <w:lsdException w:name="Table Grid 5" w:semiHidden="1" w:unhideWhenUsed="1"/>
+    <w:lsdException w:name="Table Grid 6" w:semiHidden="1" w:unhideWhenUsed="1"/>
+    <w:lsdException w:name="Table Grid 7" w:semiHidden="1" w:unhideWhenUsed="1"/>
+    <w:lsdException w:name="Table Grid 8" w:semiHidden="1" w:unhideWhenUsed="1"/>
+    <w:lsdException w:name="Table List 1" w:semiHidden="1" w:unhideWhenUsed="1"/>
+    <w:lsdException w:name="Table List 2" w:semiHidden="1" w:unhideWhenUsed="1"/>
+    <w:lsdException w:name="Table List 3" w:semiHidden="1" w:unhideWhenUsed="1"/>
+    <w:lsdException w:name="Table List 4" w:semiHidden="1" w:unhideWhenUsed="1"/>
+    <w:lsdException w:name="Table List 5" w:semiHidden="1" w:unhideWhenUsed="1"/>
+    <w:lsdException w:name="Table List 6" w:semiHidden="1" w:unhideWhenUsed="1"/>
+    <w:lsdException w:name="Table List 7" w:semiHidden="1" w:unhideWhenUsed="1"/>
+    <w:lsdException w:name="Table List 8" w:semiHidden="1" w:unhideWhenUsed="1"/>
+    <w:lsdException w:name="Table 3D effects 1" w:semiHidden="1" w:unhideWhenUsed="1"/>
+    <w:lsdException w:name="Table 3D effects 2" w:semiHidden="1" w:unhideWhenUsed="1"/>
+    <w:lsdException w:name="Table 3D effects 3" w:semiHidden="1" w:unhideWhenUsed="1"/>
+    <w:lsdException w:name="Table Contemporary" w:semiHidden="1" w:unhideWhenUsed="1"/>
+    <w:lsdException w:name="Table Elegant" w:semiHidden="1" w:unhideWhenUsed="1"/>
+    <w:lsdException w:name="Table Professional" w:semiHidden="1" w:unhideWhenUsed="1"/>
+    <w:lsdException w:name="Table Subtle 1" w:semiHidden="1" w:unhideWhenUsed="1"/>
+    <w:lsdException w:name="Table Subtle 2" w:semiHidden="1" w:unhideWhenUsed="1"/>
+    <w:lsdException w:name="Table Web 1" w:semiHidden="1" w:unhideWhenUsed="1"/>
+    <w:lsdException w:name="Table Web 2" w:semiHidden="1" w:unhideWhenUsed="1"/>
+    <w:lsdException w:name="Table Web 3" w:semiHidden="1" w:unhideWhenUsed="1"/>
+    <w:lsdException w:name="Table Theme" w:semiHidden="1" w:unhideWhenUsed="1"/>
+    <w:lsdException w:name="Placeholder Text" w:semiHidden="1" w:uiPriority="99" w:unhideWhenUsed="1"/>
+    <w:lsdException w:name="No Spacing" w:semiHidden="1" w:uiPriority="99" w:unhideWhenUsed="1"/>
+    <w:lsdException w:name="Light Shading" w:uiPriority="60"/>
+    <w:lsdException w:name="Light List" w:uiPriority="61"/>
+    <w:lsdException w:name="Light Grid" w:uiPriority="62"/>
+    <w:lsdException w:name="Medium Shading 1" w:uiPriority="63"/>
+    <w:lsdException w:name="Medium Shading 2" w:uiPriority="64"/>
+    <w:lsdException w:name="Medium List 1" w:uiPriority="65"/>
+    <w:lsdException w:name="Medium List 2" w:uiPriority="66"/>
+    <w:lsdException w:name="Medium Grid 1" w:uiPriority="67"/>
+    <w:lsdException w:name="Medium Grid 2" w:uiPriority="68"/>
+    <w:lsdException w:name="Medium Grid 3" w:uiPriority="69"/>
+    <w:lsdException w:name="Dark List" w:uiPriority="70"/>
+    <w:lsdException w:name="Colorful Shading" w:uiPriority="71"/>
+    <w:lsdException w:name="Colorful List" w:uiPriority="72"/>
+    <w:lsdException w:name="Colorful Grid" w:uiPriority="73"/>
+    <w:lsdException w:name="Light Shading Accent 1" w:uiPriority="60"/>
+    <w:lsdException w:name="Light List Accent 1" w:uiPriority="61"/>
+    <w:lsdException w:name="Light Grid Accent 1" w:uiPriority="62"/>
+    <w:lsdException w:name="Medium Shading 1 Accent 1" w:uiPriority="63"/>
+    <w:lsdException w:name="Medium Shading 2 Accent 1" w:uiPriority="64"/>
+    <w:lsdException w:name="Medium List 1 Accent 1" w:uiPriority="65"/>
+    <w:lsdException w:name="Revision" w:semiHidden="1" w:uiPriority="99" w:unhideWhenUsed="1"/>
+    <w:lsdException w:name="List Paragraph" w:semiHidden="1" w:uiPriority="99" w:unhideWhenUsed="1"/>
+    <w:lsdException w:name="Quote" w:semiHidden="1" w:uiPriority="99" w:unhideWhenUsed="1"/>
+    <w:lsdException w:name="Intense Quote" w:semiHidden="1" w:uiPriority="99" w:unhideWhenUsed="1"/>
+    <w:lsdException w:name="Medium List 2 Accent 1" w:uiPriority="66"/>
+    <w:lsdException w:name="Medium Grid 1 Accent 1" w:uiPriority="67"/>
+    <w:lsdException w:name="Medium Grid 2 Accent 1" w:uiPriority="68"/>
+    <w:lsdException w:name="Medium Grid 3 Accent 1" w:uiPriority="69"/>
+    <w:lsdException w:name="Dark List Accent 1" w:uiPriority="70"/>
+    <w:lsdException w:name="Colorful Shading Accent 1" w:uiPriority="71"/>
+    <w:lsdException w:name="Colorful List Accent 1" w:uiPriority="72"/>
+    <w:lsdException w:name="Colorful Grid Accent 1" w:uiPriority="73"/>
+    <w:lsdException w:name="Light Shading Accent 2" w:uiPriority="60"/>
+    <w:lsdException w:name="Light List Accent 2" w:uiPriority="61"/>
+    <w:lsdException w:name="Light Grid Accent 2" w:uiPriority="62"/>
+    <w:lsdException w:name="Medium Shading 1 Accent 2" w:uiPriority="63"/>
+    <w:lsdException w:name="Medium Shading 2 Accent 2" w:uiPriority="64"/>
+    <w:lsdException w:name="Medium List 1 Accent 2" w:uiPriority="65"/>
+    <w:lsdException w:name="Medium List 2 Accent 2" w:uiPriority="66"/>
+    <w:lsdException w:name="Medium Grid 1 Accent 2" w:uiPriority="67"/>
+    <w:lsdException w:name="Medium Grid 2 Accent 2" w:uiPriority="68"/>
+    <w:lsdException w:name="Medium Grid 3 Accent 2" w:uiPriority="69"/>
+    <w:lsdException w:name="Dark List Accent 2" w:uiPriority="70"/>
+    <w:lsdException w:name="Colorful Shading Accent 2" w:uiPriority="71"/>
+    <w:lsdException w:name="Colorful List Accent 2" w:uiPriority="72"/>
+    <w:lsdException w:name="Colorful Grid Accent 2" w:uiPriority="73"/>
+    <w:lsdException w:name="Light Shading Accent 3" w:uiPriority="60"/>
+    <w:lsdException w:name="Light List Accent 3" w:uiPriority="61"/>
+    <w:lsdException w:name="Light Grid Accent 3" w:uiPriority="62"/>
+    <w:lsdException w:name="Medium Shading 1 Accent 3" w:uiPriority="63"/>
+    <w:lsdException w:name="Medium Shading 2 Accent 3" w:uiPriority="64"/>
+    <w:lsdException w:name="Medium List 1 Accent 3" w:uiPriority="65"/>
+    <w:lsdException w:name="Medium List 2 Accent 3" w:uiPriority="66"/>
+    <w:lsdException w:name="Medium Grid 1 Accent 3" w:uiPriority="67"/>
+    <w:lsdException w:name="Medium Grid 2 Accent 3" w:uiPriority="68"/>
+    <w:lsdException w:name="Medium Grid 3 Accent 3" w:uiPriority="69"/>
+    <w:lsdException w:name="Dark List Accent 3" w:uiPriority="70"/>
+    <w:lsdException w:name="Colorful Shading Accent 3" w:uiPriority="71"/>
+    <w:lsdException w:name="Colorful List Accent 3" w:uiPriority="72"/>
+    <w:lsdException w:name="Colorful Grid Accent 3" w:uiPriority="73"/>
+    <w:lsdException w:name="Light Shading Accent 4" w:uiPriority="60"/>
+    <w:lsdException w:name="Light List Accent 4" w:uiPriority="61"/>
+    <w:lsdException w:name="Light Grid Accent 4" w:uiPriority="62"/>
+    <w:lsdException w:name="Medium Shading 1 Accent 4" w:uiPriority="63"/>
+    <w:lsdException w:name="Medium Shading 2 Accent 4" w:uiPriority="64"/>
+    <w:lsdException w:name="Medium List 1 Accent 4" w:uiPriority="65"/>
+    <w:lsdException w:name="Medium List 2 Accent 4" w:uiPriority="66"/>
+    <w:lsdException w:name="Medium Grid 1 Accent 4" w:uiPriority="67"/>
+    <w:lsdException w:name="Medium Grid 2 Accent 4" w:uiPriority="68"/>
+    <w:lsdException w:name="Medium Grid 3 Accent 4" w:uiPriority="69"/>
+    <w:lsdException w:name="Dark List Accent 4" w:uiPriority="70"/>
+    <w:lsdException w:name="Colorful Shading Accent 4" w:uiPriority="71"/>
+    <w:lsdException w:name="Colorful List Accent 4" w:uiPriority="72"/>
+    <w:lsdException w:name="Colorful Grid Accent 4" w:uiPriority="73"/>
+    <w:lsdException w:name="Light Shading Accent 5" w:uiPriority="60"/>
+    <w:lsdException w:name="Light List Accent 5" w:uiPriority="61"/>
+    <w:lsdException w:name="Light Grid Accent 5" w:uiPriority="62"/>
+    <w:lsdException w:name="Medium Shading 1 Accent 5" w:uiPriority="63"/>
+    <w:lsdException w:name="Medium Shading 2 Accent 5" w:uiPriority="64"/>
+    <w:lsdException w:name="Medium List 1 Accent 5" w:uiPriority="65"/>
+    <w:lsdException w:name="Medium List 2 Accent 5" w:uiPriority="66"/>
+    <w:lsdException w:name="Medium Grid 1 Accent 5" w:uiPriority="67"/>
+    <w:lsdException w:name="Medium Grid 2 Accent 5" w:uiPriority="68"/>
+    <w:lsdException w:name="Medium Grid 3 Accent 5" w:uiPriority="69"/>
+    <w:lsdException w:name="Dark List Accent 5" w:uiPriority="70"/>
+    <w:lsdException w:name="Colorful Shading Accent 5" w:uiPriority="71"/>
+    <w:lsdException w:name="Colorful List Accent 5" w:uiPriority="72"/>
+    <w:lsdException w:name="Colorful Grid Accent 5" w:uiPriority="73"/>
+    <w:lsdException w:name="Light Shading Accent 6" w:uiPriority="60"/>
+    <w:lsdException w:name="Light List Accent 6" w:uiPriority="61"/>
+    <w:lsdException w:name="Light Grid Accent 6" w:uiPriority="62"/>
+    <w:lsdException w:name="Medium Shading 1 Accent 6" w:uiPriority="63"/>
+    <w:lsdException w:name="Medium Shading 2 Accent 6" w:uiPriority="64"/>
+    <w:lsdException w:name="Medium List 1 Accent 6" w:uiPriority="65"/>
+    <w:lsdException w:name="Medium List 2 Accent 6" w:uiPriority="66"/>
+    <w:lsdException w:name="Medium Grid 1 Accent 6" w:uiPriority="67"/>
+    <w:lsdException w:name="Medium Grid 2 Accent 6" w:uiPriority="68"/>
+    <w:lsdException w:name="Medium Grid 3 Accent 6" w:uiPriority="69"/>
+    <w:lsdException w:name="Dark List Accent 6" w:uiPriority="70"/>
+    <w:lsdException w:name="Colorful Shading Accent 6" w:uiPriority="71"/>
+    <w:lsdException w:name="Colorful List Accent 6" w:uiPriority="72"/>
+    <w:lsdException w:name="Colorful Grid Accent 6" w:uiPriority="73"/>
+    <w:lsdException w:name="Subtle Emphasis" w:uiPriority="19" w:qFormat="1"/>
+    <w:lsdException w:name="Intense Emphasis" w:uiPriority="21" w:qFormat="1"/>
+    <w:lsdException w:name="Subtle Reference" w:uiPriority="31" w:qFormat="1"/>
+    <w:lsdException w:name="Intense Reference" w:uiPriority="32" w:qFormat="1"/>
+    <w:lsdException w:name="Book Title" w:uiPriority="33" w:qFormat="1"/>
+    <w:lsdException w:name="Bibliography" w:semiHidden="1" w:uiPriority="37" w:unhideWhenUsed="1"/>
+    <w:lsdException w:name="TOC Heading" w:semiHidden="1" w:uiPriority="39" w:unhideWhenUsed="1" w:qFormat="1"/>
+    <w:lsdException w:name="Plain Table 1" w:uiPriority="41"/>
+    <w:lsdException w:name="Plain Table 2" w:uiPriority="42"/>
+    <w:lsdException w:name="Plain Table 3" w:uiPriority="43"/>
+    <w:lsdException w:name="Plain Table 4" w:uiPriority="44"/>
+    <w:lsdException w:name="Plain Table 5" w:uiPriority="45"/>
+    <w:lsdException w:name="Grid Table Light" w:uiPriority="40"/>
+    <w:lsdException w:name="Grid Table 1 Light" w:uiPriority="46"/>
+    <w:lsdException w:name="Grid Table 2" w:uiPriority="47"/>
+    <w:lsdException w:name="Grid Table 3" w:uiPriority="48"/>
+    <w:lsdException w:name="Grid Table 4" w:uiPriority="49"/>
+    <w:lsdException w:name="Grid Table 5 Dark" w:uiPriority="50"/>
+    <w:lsdException w:name="Grid Table 6 Colorful" w:uiPriority="51"/>
+    <w:lsdException w:name="Grid Table 7 Colorful" w:uiPriority="52"/>
+    <w:lsdException w:name="Grid Table 1 Light Accent 1" w:uiPriority="46"/>
+    <w:lsdException w:name="Grid Table 2 Accent 1" w:uiPriority="47"/>
+    <w:lsdException w:name="Grid Table 3 Accent 1" w:uiPriority="48"/>
+    <w:lsdException w:name="Grid Table 4 Accent 1" w:uiPriority="49"/>
+    <w:lsdException w:name="Grid Table 5 Dark Accent 1" w:uiPriority="50"/>
+    <w:lsdException w:name="Grid Table 6 Colorful Accent 1" w:uiPriority="51"/>
+    <w:lsdException w:name="Grid Table 7 Colorful Accent 1" w:uiPriority="52"/>
+    <w:lsdException w:name="Grid Table 1 Light Accent 2" w:uiPriority="46"/>
+    <w:lsdException w:name="Grid Table 2 Accent 2" w:uiPriority="47"/>
+    <w:lsdException w:name="Grid Table 3 Accent 2" w:uiPriority="48"/>
+    <w:lsdException w:name="Grid Table 4 Accent 2" w:uiPriority="49"/>
+    <w:lsdException w:name="Grid Table 5 Dark Accent 2" w:uiPriority="50"/>
+    <w:lsdException w:name="Grid Table 6 Colorful Accent 2" w:uiPriority="51"/>
+    <w:lsdException w:name="Grid Table 7 Colorful Accent 2" w:uiPriority="52"/>
+    <w:lsdException w:name="Grid Table 1 Light Accent 3" w:uiPriority="46"/>
+    <w:lsdException w:name="Grid Table 2 Accent 3" w:uiPriority="47"/>
+    <w:lsdException w:name="Grid Table 3 Accent 3" w:uiPriority="48"/>
+    <w:lsdException w:name="Grid Table 4 Accent 3" w:uiPriority="49"/>
+    <w:lsdException w:name="Grid Table 5 Dark Accent 3" w:uiPriority="50"/>
+    <w:lsdException w:name="Grid Table 6 Colorful Accent 3" w:uiPriority="51"/>
+    <w:lsdException w:name="Grid Table 7 Colorful Accent 3" w:uiPriority="52"/>
+    <w:lsdException w:name="Grid Table 1 Light Accent 4" w:uiPriority="46"/>
+    <w:lsdException w:name="Grid Table 2 Accent 4" w:uiPriority="47"/>
+    <w:lsdException w:name="Grid Table 3 Accent 4" w:uiPriority="48"/>
+    <w:lsdException w:name="Grid Table 4 Accent 4" w:uiPriority="49"/>
+    <w:lsdException w:name="Grid Table 5 Dark Accent 4" w:uiPriority="50"/>
+    <w:lsdException w:name="Grid Table 6 Colorful Accent 4" w:uiPriority="51"/>
+    <w:lsdException w:name="Grid Table 7 Colorful Accent 4" w:uiPriority="52"/>
+    <w:lsdException w:name="Grid Table 1 Light Accent 5" w:uiPriority="46"/>
+    <w:lsdException w:name="Grid Table 2 Accent 5" w:uiPriority="47"/>
+    <w:lsdException w:name="Grid Table 3 Accent 5" w:uiPriority="48"/>
+    <w:lsdException w:name="Grid Table 4 Accent 5" w:uiPriority="49"/>
+    <w:lsdException w:name="Grid Table 5 Dark Accent 5" w:uiPriority="50"/>
+    <w:lsdException w:name="Grid Table 6 Colorful Accent 5" w:uiPriority="51"/>
+    <w:lsdException w:name="Grid Table 7 Colorful Accent 5" w:uiPriority="52"/>
+    <w:lsdException w:name="Grid Table 1 Light Accent 6" w:uiPriority="46"/>
+    <w:lsdException w:name="Grid Table 2 Accent 6" w:uiPriority="47"/>
+    <w:lsdException w:name="Grid Table 3 Accent 6" w:uiPriority="48"/>
+    <w:lsdException w:name="Grid Table 4 Accent 6" w:uiPriority="49"/>
+    <w:lsdException w:name="Grid Table 5 Dark Accent 6" w:uiPriority="50"/>
+    <w:lsdException w:name="Grid Table 6 Colorful Accent 6" w:uiPriority="51"/>
+    <w:lsdException w:name="Grid Table 7 Colorful Accent 6" w:uiPriority="52"/>
+    <w:lsdException w:name="List Table 1 Light" w:uiPriority="46"/>
+    <w:lsdException w:name="List Table 2" w:uiPriority="47"/>
+    <w:lsdException w:name="List Table 3" w:uiPriority="48"/>
+    <w:lsdException w:name="List Table 4" w:uiPriority="49"/>
+    <w:lsdException w:name="List Table 5 Dark" w:uiPriority="50"/>
+    <w:lsdException w:name="List Table 6 Colorful" w:uiPriority="51"/>
+    <w:lsdException w:name="List Table 7 Colorful" w:uiPriority="52"/>
+    <w:lsdException w:name="List Table 1 Light Accent 1" w:uiPriority="46"/>
+    <w:lsdException w:name="List Table 2 Accent 1" w:uiPriority="47"/>
+    <w:lsdException w:name="List Table 3 Accent 1" w:uiPriority="48"/>
+    <w:lsdException w:name="List Table 4 Accent 1" w:uiPriority="49"/>
+    <w:lsdException w:name="List Table 5 Dark Accent 1" w:uiPriority="50"/>
+    <w:lsdException w:name="List Table 6 Colorful Accent 1" w:uiPriority="51"/>
+    <w:lsdException w:name="List Table 7 Colorful Accent 1" w:uiPriority="52"/>
+    <w:lsdException w:name="List Table 1 Light Accent 2" w:uiPriority="46"/>
+    <w:lsdException w:name="List Table 2 Accent 2" w:uiPriority="47"/>
+    <w:lsdException w:name="List Table 3 Accent 2" w:uiPriority="48"/>
+    <w:lsdException w:name="List Table 4 Accent 2" w:uiPriority="49"/>
+    <w:lsdException w:name="List Table 5 Dark Accent 2" w:uiPriority="50"/>
+    <w:lsdException w:name="List Table 6 Colorful Accent 2" w:uiPriority="51"/>
+    <w:lsdException w:name="List Table 7 Colorful Accent 2" w:uiPriority="52"/>
+    <w:lsdException w:name="List Table 1 Light Accent 3" w:uiPriority="46"/>
+    <w:lsdException w:name="List Table 2 Accent 3" w:uiPriority="47"/>
+    <w:lsdException w:name="List Table 3 Accent 3" w:uiPriority="48"/>
+    <w:lsdException w:name="List Table 4 Accent 3" w:uiPriority="49"/>
+    <w:lsdException w:name="List Table 5 Dark Accent 3" w:uiPriority="50"/>
+    <w:lsdException w:name="List Table 6 Colorful Accent 3" w:uiPriority="51"/>
+    <w:lsdException w:name="List Table 7 Colorful Accent 3" w:uiPriority="52"/>
+    <w:lsdException w:name="List Table 1 Light Accent 4" w:uiPriority="46"/>
+    <w:lsdException w:name="List Table 2 Accent 4" w:uiPriority="47"/>
+    <w:lsdException w:name="List Table 3 Accent 4" w:uiPriority="48"/>
+    <w:lsdException w:name="List Table 4 Accent 4" w:uiPriority="49"/>
+    <w:lsdException w:name="List Table 5 Dark Accent 4" w:uiPriority="50"/>
+    <w:lsdException w:name="List Table 6 Colorful Accent 4" w:uiPriority="51"/>
+    <w:lsdException w:name="List Table 7 Colorful Accent 4" w:uiPriority="52"/>
+    <w:lsdException w:name="List Table 1 Light Accent 5" w:uiPriority="46"/>
+    <w:lsdException w:name="List Table 2 Accent 5" w:uiPriority="47"/>
+    <w:lsdException w:name="List Table 3 Accent 5" w:uiPriority="48"/>
+    <w:lsdException w:name="List Table 4 Accent 5" w:uiPriority="49"/>
+    <w:lsdException w:name="List Table 5 Dark Accent 5" w:uiPriority="50"/>
+    <w:lsdException w:name="List Table 6 Colorful Accent 5" w:uiPriority="51"/>
+    <w:lsdException w:name="List Table 7 Colorful Accent 5" w:uiPriority="52"/>
+    <w:lsdException w:name="List Table 1 Light Accent 6" w:uiPriority="46"/>
+    <w:lsdException w:name="List Table 2 Accent 6" w:uiPriority="47"/>
+    <w:lsdException w:name="List Table 3 Accent 6" w:uiPriority="48"/>
+    <w:lsdException w:name="List Table 4 Accent 6" w:uiPriority="49"/>
+    <w:lsdException w:name="List Table 5 Dark Accent 6" w:uiPriority="50"/>
+    <w:lsdException w:name="List Table 6 Colorful Accent 6" w:uiPriority="51"/>
+    <w:lsdException w:name="List Table 7 Colorful Accent 6" w:uiPriority="52"/>
+    <w:lsdException w:name="Mention" w:semiHidden="1" w:uiPriority="99" w:unhideWhenUsed="1"/>
+    <w:lsdException w:name="Smart Hyperlink" w:semiHidden="1" w:uiPriority="99" w:unhideWhenUsed="1"/>
+    <w:lsdException w:name="Hashtag" w:semiHidden="1" w:uiPriority="99" w:unhideWhenUsed="1"/>
+    <w:lsdException w:name="Unresolved Mention" w:semiHidden="1" w:uiPriority="99" w:unhideWhenUsed="1"/>
+    <w:lsdException w:name="Smart Link" w:semiHidden="1" w:uiPriority="99" w:unhideWhenUsed="1"/>
   </w:latentStyles>
-  <w:style w:type="paragraph" w:default="1" w:styleId="1">
+  <w:style w:type="paragraph" w:default="1" w:styleId="Normal">
     <w:name w:val="Normal"/>
     <w:qFormat/>
-    <w:uiPriority w:val="0"/>
     <w:pPr>
       <w:widowControl w:val="0"/>
       <w:suppressAutoHyphens/>
     </w:pPr>
     <w:rPr>
-      <w:rFonts w:ascii="Times New Roman" w:hAnsi="Times New Roman" w:eastAsia="Lucida Sans Unicode" w:cs="Times New Roman"/>
+      <w:rFonts w:ascii="Times New Roman" w:eastAsia="Lucida Sans Unicode" w:hAnsi="Times New Roman" w:cs="Times New Roman"/>
       <w:kern w:val="1"/>
       <w:sz w:val="24"/>
       <w:szCs w:val="24"/>
-      <w:lang w:val="en-US" w:bidi="ar-SA"/>
+      <w:lang w:val="en-US"/>
     </w:rPr>
   </w:style>
-  <w:style w:type="paragraph" w:styleId="2">
+  <w:style w:type="paragraph" w:styleId="Heading1">
     <w:name w:val="heading 1"/>
-    <w:basedOn w:val="3"/>
-    <w:next w:val="4"/>
+    <w:basedOn w:val="Heading"/>
+    <w:next w:val="BodyText"/>
     <w:qFormat/>
-    <w:uiPriority w:val="0"/>
     <w:pPr>
       <w:numPr>
-        <w:ilvl w:val="0"/>
         <w:numId w:val="1"/>
       </w:numPr>
       <w:outlineLvl w:val="0"/>
@@ -1529,16 +1555,19 @@
       <w:szCs w:val="32"/>
     </w:rPr>
   </w:style>
-  <w:style w:type="character" w:default="1" w:styleId="5">
+  <w:style w:type="character" w:default="1" w:styleId="DefaultParagraphFont">
     <w:name w:val="Default Paragraph Font"/>
+    <w:uiPriority w:val="1"/>
     <w:semiHidden/>
-    <w:uiPriority w:val="0"/>
+    <w:unhideWhenUsed/>
   </w:style>
-  <w:style w:type="table" w:default="1" w:styleId="6">
+  <w:style w:type="table" w:default="1" w:styleId="TableNormal">
     <w:name w:val="Normal Table"/>
+    <w:uiPriority w:val="99"/>
     <w:semiHidden/>
-    <w:uiPriority w:val="0"/>
+    <w:unhideWhenUsed/>
     <w:tblPr>
+      <w:tblInd w:w="0" w:type="dxa"/>
       <w:tblCellMar>
         <w:top w:w="0" w:type="dxa"/>
         <w:left w:w="108" w:type="dxa"/>
@@ -1547,29 +1576,33 @@
       </w:tblCellMar>
     </w:tblPr>
   </w:style>
-  <w:style w:type="paragraph" w:customStyle="1" w:styleId="3">
+  <w:style w:type="numbering" w:default="1" w:styleId="NoList">
+    <w:name w:val="No List"/>
+    <w:uiPriority w:val="99"/>
+    <w:semiHidden/>
+    <w:unhideWhenUsed/>
+  </w:style>
+  <w:style w:type="paragraph" w:customStyle="1" w:styleId="Heading">
     <w:name w:val="Heading"/>
-    <w:basedOn w:val="1"/>
-    <w:next w:val="4"/>
+    <w:basedOn w:val="Normal"/>
+    <w:next w:val="BodyText"/>
     <w:qFormat/>
-    <w:uiPriority w:val="0"/>
     <w:pPr>
       <w:keepNext/>
-      <w:spacing w:before="240" w:beforeLines="0" w:after="120" w:afterLines="0"/>
+      <w:spacing w:before="240" w:after="120"/>
     </w:pPr>
     <w:rPr>
-      <w:rFonts w:ascii="Arial" w:hAnsi="Arial" w:eastAsia="MS Mincho" w:cs="Tahoma"/>
+      <w:rFonts w:ascii="Arial" w:eastAsia="MS Mincho" w:hAnsi="Arial" w:cs="Tahoma"/>
       <w:sz w:val="28"/>
       <w:szCs w:val="28"/>
     </w:rPr>
   </w:style>
-  <w:style w:type="paragraph" w:styleId="4">
+  <w:style w:type="paragraph" w:styleId="BodyText">
     <w:name w:val="Body Text"/>
-    <w:basedOn w:val="1"/>
+    <w:basedOn w:val="Normal"/>
     <w:qFormat/>
-    <w:uiPriority w:val="0"/>
     <w:pPr>
-      <w:spacing w:before="0" w:beforeLines="0" w:after="120" w:afterLines="0"/>
+      <w:spacing w:after="120"/>
     </w:pPr>
   </w:style>
 </w:styles>
@@ -1827,5 +1860,6 @@
     </a:fmtScheme>
   </a:themeElements>
   <a:objectDefaults/>
+  <a:extraClrSchemeLst/>
 </a:theme>
 </file>
</xml_diff>